<commit_message>
Admin Manual updated - Added Mobile Deployment part
</commit_message>
<xml_diff>
--- a/Documentation/AdminManual.docx
+++ b/Documentation/AdminManual.docx
@@ -119,7 +119,25 @@
           <w:sz w:val="32"/>
           <w:szCs w:val="32"/>
         </w:rPr>
-        <w:t>For Windows (December 2013</w:t>
+        <w:t>For Windows</w:t>
+      </w:r>
+      <w:r>
+        <w:rPr>
+          <w:rFonts w:ascii="Times New Roman" w:hAnsi="Times New Roman" w:cs="Times New Roman"/>
+          <w:color w:val="808080" w:themeColor="background1" w:themeShade="80"/>
+          <w:sz w:val="32"/>
+          <w:szCs w:val="32"/>
+        </w:rPr>
+        <w:t xml:space="preserve"> &amp; Android</w:t>
+      </w:r>
+      <w:r>
+        <w:rPr>
+          <w:rFonts w:ascii="Times New Roman" w:hAnsi="Times New Roman" w:cs="Times New Roman"/>
+          <w:color w:val="808080" w:themeColor="background1" w:themeShade="80"/>
+          <w:sz w:val="32"/>
+          <w:szCs w:val="32"/>
+        </w:rPr>
+        <w:t xml:space="preserve"> (December 2013</w:t>
       </w:r>
       <w:r>
         <w:rPr>
@@ -348,9 +366,7 @@
           <w:szCs w:val="28"/>
         </w:rPr>
       </w:pPr>
-      <w:bookmarkStart w:id="0" w:name="_GoBack"/>
-    </w:p>
-    <w:bookmarkEnd w:id="0"/>
+    </w:p>
     <w:p>
       <w:pPr>
         <w:pStyle w:val="ListParagraph"/>
@@ -1557,12 +1573,283 @@
     </w:p>
     <w:p>
       <w:pPr>
-        <w:rPr>
-          <w:rFonts w:ascii="Times New Roman" w:hAnsi="Times New Roman" w:cs="Times New Roman"/>
-          <w:sz w:val="40"/>
-          <w:szCs w:val="40"/>
-        </w:rPr>
-      </w:pPr>
+        <w:pStyle w:val="ListParagraph"/>
+        <w:numPr>
+          <w:ilvl w:val="0"/>
+          <w:numId w:val="6"/>
+        </w:numPr>
+        <w:rPr>
+          <w:rFonts w:ascii="Times New Roman" w:hAnsi="Times New Roman" w:cs="Times New Roman"/>
+          <w:sz w:val="28"/>
+          <w:szCs w:val="28"/>
+        </w:rPr>
+      </w:pPr>
+      <w:r>
+        <w:rPr>
+          <w:rFonts w:ascii="Times New Roman" w:hAnsi="Times New Roman" w:cs="Times New Roman"/>
+          <w:b/>
+          <w:sz w:val="28"/>
+          <w:szCs w:val="28"/>
+        </w:rPr>
+        <w:t xml:space="preserve">Android </w:t>
+      </w:r>
+      <w:r>
+        <w:rPr>
+          <w:rFonts w:ascii="Times New Roman" w:hAnsi="Times New Roman" w:cs="Times New Roman"/>
+          <w:b/>
+          <w:sz w:val="28"/>
+          <w:szCs w:val="28"/>
+        </w:rPr>
+        <w:t>Phone</w:t>
+      </w:r>
+      <w:r>
+        <w:rPr>
+          <w:rFonts w:ascii="Times New Roman" w:hAnsi="Times New Roman" w:cs="Times New Roman"/>
+          <w:b/>
+          <w:sz w:val="28"/>
+          <w:szCs w:val="28"/>
+        </w:rPr>
+        <w:tab/>
+      </w:r>
+      <w:r>
+        <w:rPr>
+          <w:rFonts w:ascii="Times New Roman" w:hAnsi="Times New Roman" w:cs="Times New Roman"/>
+          <w:b/>
+          <w:sz w:val="28"/>
+          <w:szCs w:val="28"/>
+        </w:rPr>
+        <w:tab/>
+      </w:r>
+      <w:r>
+        <w:rPr>
+          <w:rFonts w:ascii="Times New Roman" w:hAnsi="Times New Roman" w:cs="Times New Roman"/>
+          <w:b/>
+          <w:sz w:val="28"/>
+          <w:szCs w:val="28"/>
+        </w:rPr>
+        <w:tab/>
+      </w:r>
+      <w:r>
+        <w:rPr>
+          <w:rFonts w:ascii="Times New Roman" w:hAnsi="Times New Roman" w:cs="Times New Roman"/>
+          <w:b/>
+          <w:sz w:val="28"/>
+          <w:szCs w:val="28"/>
+        </w:rPr>
+        <w:tab/>
+      </w:r>
+      <w:r>
+        <w:rPr>
+          <w:rFonts w:ascii="Times New Roman" w:hAnsi="Times New Roman" w:cs="Times New Roman"/>
+          <w:b/>
+          <w:sz w:val="28"/>
+          <w:szCs w:val="28"/>
+        </w:rPr>
+        <w:tab/>
+      </w:r>
+      <w:r>
+        <w:rPr>
+          <w:rFonts w:ascii="Times New Roman" w:hAnsi="Times New Roman" w:cs="Times New Roman"/>
+          <w:b/>
+          <w:sz w:val="28"/>
+          <w:szCs w:val="28"/>
+        </w:rPr>
+        <w:tab/>
+      </w:r>
+      <w:r>
+        <w:rPr>
+          <w:rFonts w:ascii="Times New Roman" w:hAnsi="Times New Roman" w:cs="Times New Roman"/>
+          <w:b/>
+          <w:sz w:val="28"/>
+          <w:szCs w:val="28"/>
+        </w:rPr>
+        <w:tab/>
+      </w:r>
+      <w:r>
+        <w:rPr>
+          <w:rFonts w:ascii="Times New Roman" w:hAnsi="Times New Roman" w:cs="Times New Roman"/>
+          <w:b/>
+          <w:sz w:val="28"/>
+          <w:szCs w:val="28"/>
+        </w:rPr>
+        <w:tab/>
+      </w:r>
+      <w:r>
+        <w:rPr>
+          <w:rFonts w:ascii="Times New Roman" w:hAnsi="Times New Roman" w:cs="Times New Roman"/>
+          <w:b/>
+          <w:sz w:val="28"/>
+          <w:szCs w:val="28"/>
+        </w:rPr>
+        <w:tab/>
+      </w:r>
+      <w:r>
+        <w:rPr>
+          <w:rFonts w:ascii="Times New Roman" w:hAnsi="Times New Roman" w:cs="Times New Roman"/>
+          <w:sz w:val="28"/>
+          <w:szCs w:val="28"/>
+        </w:rPr>
+        <w:t>33</w:t>
+      </w:r>
+    </w:p>
+    <w:p>
+      <w:pPr>
+        <w:pStyle w:val="ListParagraph"/>
+        <w:numPr>
+          <w:ilvl w:val="2"/>
+          <w:numId w:val="6"/>
+        </w:numPr>
+        <w:rPr>
+          <w:rFonts w:ascii="Times New Roman" w:hAnsi="Times New Roman" w:cs="Times New Roman"/>
+          <w:sz w:val="28"/>
+          <w:szCs w:val="28"/>
+        </w:rPr>
+      </w:pPr>
+      <w:r>
+        <w:rPr>
+          <w:rFonts w:ascii="Times New Roman" w:hAnsi="Times New Roman" w:cs="Times New Roman"/>
+          <w:sz w:val="28"/>
+          <w:szCs w:val="28"/>
+        </w:rPr>
+        <w:t>Requirements</w:t>
+      </w:r>
+      <w:r>
+        <w:rPr>
+          <w:rFonts w:ascii="Times New Roman" w:hAnsi="Times New Roman" w:cs="Times New Roman"/>
+          <w:sz w:val="28"/>
+          <w:szCs w:val="28"/>
+        </w:rPr>
+        <w:tab/>
+      </w:r>
+      <w:r>
+        <w:rPr>
+          <w:rFonts w:ascii="Times New Roman" w:hAnsi="Times New Roman" w:cs="Times New Roman"/>
+          <w:sz w:val="28"/>
+          <w:szCs w:val="28"/>
+        </w:rPr>
+        <w:tab/>
+      </w:r>
+      <w:r>
+        <w:rPr>
+          <w:rFonts w:ascii="Times New Roman" w:hAnsi="Times New Roman" w:cs="Times New Roman"/>
+          <w:sz w:val="28"/>
+          <w:szCs w:val="28"/>
+        </w:rPr>
+        <w:tab/>
+      </w:r>
+      <w:r>
+        <w:rPr>
+          <w:rFonts w:ascii="Times New Roman" w:hAnsi="Times New Roman" w:cs="Times New Roman"/>
+          <w:sz w:val="28"/>
+          <w:szCs w:val="28"/>
+        </w:rPr>
+        <w:tab/>
+      </w:r>
+      <w:r>
+        <w:rPr>
+          <w:rFonts w:ascii="Times New Roman" w:hAnsi="Times New Roman" w:cs="Times New Roman"/>
+          <w:sz w:val="28"/>
+          <w:szCs w:val="28"/>
+        </w:rPr>
+        <w:tab/>
+      </w:r>
+      <w:r>
+        <w:rPr>
+          <w:rFonts w:ascii="Times New Roman" w:hAnsi="Times New Roman" w:cs="Times New Roman"/>
+          <w:sz w:val="28"/>
+          <w:szCs w:val="28"/>
+        </w:rPr>
+        <w:tab/>
+      </w:r>
+      <w:r>
+        <w:rPr>
+          <w:rFonts w:ascii="Times New Roman" w:hAnsi="Times New Roman" w:cs="Times New Roman"/>
+          <w:sz w:val="28"/>
+          <w:szCs w:val="28"/>
+        </w:rPr>
+        <w:tab/>
+        <w:t>33</w:t>
+      </w:r>
+    </w:p>
+    <w:p>
+      <w:pPr>
+        <w:pStyle w:val="ListParagraph"/>
+        <w:numPr>
+          <w:ilvl w:val="2"/>
+          <w:numId w:val="6"/>
+        </w:numPr>
+        <w:rPr>
+          <w:rFonts w:ascii="Times New Roman" w:hAnsi="Times New Roman" w:cs="Times New Roman"/>
+          <w:sz w:val="28"/>
+          <w:szCs w:val="28"/>
+        </w:rPr>
+      </w:pPr>
+      <w:r>
+        <w:rPr>
+          <w:rFonts w:ascii="Times New Roman" w:hAnsi="Times New Roman" w:cs="Times New Roman"/>
+          <w:sz w:val="28"/>
+          <w:szCs w:val="28"/>
+        </w:rPr>
+        <w:t>Installation Instructions</w:t>
+      </w:r>
+      <w:r>
+        <w:rPr>
+          <w:rFonts w:ascii="Times New Roman" w:hAnsi="Times New Roman" w:cs="Times New Roman"/>
+          <w:sz w:val="28"/>
+          <w:szCs w:val="28"/>
+        </w:rPr>
+        <w:tab/>
+      </w:r>
+      <w:r>
+        <w:rPr>
+          <w:rFonts w:ascii="Times New Roman" w:hAnsi="Times New Roman" w:cs="Times New Roman"/>
+          <w:sz w:val="28"/>
+          <w:szCs w:val="28"/>
+        </w:rPr>
+        <w:tab/>
+      </w:r>
+      <w:r>
+        <w:rPr>
+          <w:rFonts w:ascii="Times New Roman" w:hAnsi="Times New Roman" w:cs="Times New Roman"/>
+          <w:sz w:val="28"/>
+          <w:szCs w:val="28"/>
+        </w:rPr>
+        <w:tab/>
+      </w:r>
+      <w:r>
+        <w:rPr>
+          <w:rFonts w:ascii="Times New Roman" w:hAnsi="Times New Roman" w:cs="Times New Roman"/>
+          <w:sz w:val="28"/>
+          <w:szCs w:val="28"/>
+        </w:rPr>
+        <w:tab/>
+      </w:r>
+      <w:r>
+        <w:rPr>
+          <w:rFonts w:ascii="Times New Roman" w:hAnsi="Times New Roman" w:cs="Times New Roman"/>
+          <w:sz w:val="28"/>
+          <w:szCs w:val="28"/>
+        </w:rPr>
+        <w:tab/>
+      </w:r>
+      <w:r>
+        <w:rPr>
+          <w:rFonts w:ascii="Times New Roman" w:hAnsi="Times New Roman" w:cs="Times New Roman"/>
+          <w:sz w:val="28"/>
+          <w:szCs w:val="28"/>
+        </w:rPr>
+        <w:tab/>
+      </w:r>
+      <w:bookmarkStart w:id="0" w:name="_GoBack"/>
+      <w:bookmarkEnd w:id="0"/>
+      <w:r>
+        <w:rPr>
+          <w:rFonts w:ascii="Times New Roman" w:hAnsi="Times New Roman" w:cs="Times New Roman"/>
+          <w:sz w:val="28"/>
+          <w:szCs w:val="28"/>
+        </w:rPr>
+        <w:t>33</w:t>
+      </w:r>
     </w:p>
     <w:p>
       <w:pPr>
@@ -7170,15 +7457,7 @@
           <w:sz w:val="24"/>
           <w:szCs w:val="24"/>
         </w:rPr>
-        <w:t>To do this,</w:t>
-      </w:r>
-      <w:r>
-        <w:rPr>
-          <w:rFonts w:ascii="Times New Roman" w:hAnsi="Times New Roman" w:cs="Times New Roman"/>
-          <w:sz w:val="24"/>
-          <w:szCs w:val="24"/>
-        </w:rPr>
-        <w:t xml:space="preserve"> g</w:t>
+        <w:t>To do this, g</w:t>
       </w:r>
       <w:r>
         <w:rPr>
@@ -7756,50 +8035,1878 @@
     <w:p>
       <w:pPr>
         <w:rPr>
+          <w:rFonts w:ascii="Times New Roman" w:hAnsi="Times New Roman" w:cs="Times New Roman"/>
+          <w:sz w:val="24"/>
+          <w:szCs w:val="24"/>
+        </w:rPr>
+      </w:pPr>
+      <w:r>
+        <w:rPr>
+          <w:rFonts w:ascii="Times New Roman" w:hAnsi="Times New Roman" w:cs="Times New Roman"/>
+          <w:b/>
+          <w:sz w:val="24"/>
+          <w:szCs w:val="24"/>
+        </w:rPr>
+        <w:t>Congratulations!</w:t>
+      </w:r>
+      <w:r>
+        <w:rPr>
+          <w:rFonts w:ascii="Times New Roman" w:hAnsi="Times New Roman" w:cs="Times New Roman"/>
+          <w:sz w:val="24"/>
+          <w:szCs w:val="24"/>
+        </w:rPr>
+        <w:t xml:space="preserve"> Your</w:t>
+      </w:r>
+      <w:r>
+        <w:rPr>
+          <w:rFonts w:ascii="Times New Roman" w:hAnsi="Times New Roman" w:cs="Times New Roman"/>
+          <w:sz w:val="24"/>
+          <w:szCs w:val="24"/>
+        </w:rPr>
+        <w:t xml:space="preserve"> Scheduler</w:t>
+      </w:r>
+      <w:r>
+        <w:rPr>
+          <w:rFonts w:ascii="Times New Roman" w:hAnsi="Times New Roman" w:cs="Times New Roman"/>
+          <w:sz w:val="24"/>
+          <w:szCs w:val="24"/>
+        </w:rPr>
+        <w:t xml:space="preserve"> application is deployed successfully.</w:t>
+      </w:r>
+    </w:p>
+    <w:p>
+      <w:pPr>
+        <w:rPr>
+          <w:rFonts w:ascii="Times New Roman" w:hAnsi="Times New Roman" w:cs="Times New Roman"/>
+          <w:sz w:val="24"/>
+          <w:szCs w:val="24"/>
+        </w:rPr>
+      </w:pPr>
+    </w:p>
+    <w:p>
+      <w:pPr>
+        <w:spacing w:after="200"/>
+        <w:rPr>
+          <w:rFonts w:ascii="Times New Roman" w:hAnsi="Times New Roman" w:cs="Times New Roman"/>
+          <w:sz w:val="24"/>
+          <w:szCs w:val="24"/>
+        </w:rPr>
+      </w:pPr>
+      <w:r>
+        <w:rPr>
+          <w:rFonts w:ascii="Times New Roman" w:hAnsi="Times New Roman" w:cs="Times New Roman"/>
+          <w:sz w:val="24"/>
+          <w:szCs w:val="24"/>
+        </w:rPr>
+        <w:br w:type="page"/>
+      </w:r>
+    </w:p>
+    <w:p>
+      <w:pPr>
+        <w:jc w:val="center"/>
+        <w:rPr>
+          <w:rFonts w:ascii="Times New Roman" w:hAnsi="Times New Roman" w:cs="Times New Roman"/>
+          <w:b/>
+          <w:sz w:val="40"/>
+          <w:szCs w:val="40"/>
+          <w:u w:val="single"/>
+        </w:rPr>
+      </w:pPr>
+      <w:r>
+        <w:rPr>
+          <w:rFonts w:ascii="Times New Roman" w:hAnsi="Times New Roman" w:cs="Times New Roman"/>
+          <w:b/>
+          <w:sz w:val="40"/>
+          <w:szCs w:val="40"/>
+          <w:u w:val="single"/>
+        </w:rPr>
+        <w:lastRenderedPageBreak/>
+        <w:t>Android Phone</w:t>
+      </w:r>
+    </w:p>
+    <w:p>
+      <w:pPr>
+        <w:jc w:val="center"/>
+        <w:rPr>
+          <w:rFonts w:ascii="Times New Roman" w:hAnsi="Times New Roman" w:cs="Times New Roman"/>
+          <w:b/>
+          <w:sz w:val="24"/>
+          <w:szCs w:val="24"/>
+          <w:u w:val="single"/>
+        </w:rPr>
+      </w:pPr>
+    </w:p>
+    <w:p>
+      <w:pPr>
+        <w:rPr>
+          <w:rFonts w:ascii="Times New Roman" w:hAnsi="Times New Roman" w:cs="Times New Roman"/>
+          <w:sz w:val="24"/>
+          <w:szCs w:val="24"/>
+        </w:rPr>
+      </w:pPr>
+      <w:r>
+        <w:rPr>
+          <w:rFonts w:ascii="Times New Roman" w:hAnsi="Times New Roman" w:cs="Times New Roman"/>
+          <w:sz w:val="24"/>
+          <w:szCs w:val="24"/>
+        </w:rPr>
+        <w:t xml:space="preserve">Scheduler Android application is stored in an </w:t>
+      </w:r>
+      <w:r>
+        <w:rPr>
+          <w:rFonts w:ascii="Times New Roman" w:hAnsi="Times New Roman" w:cs="Times New Roman"/>
+          <w:sz w:val="24"/>
+          <w:szCs w:val="24"/>
+        </w:rPr>
+        <w:t xml:space="preserve">APK file (i.e., a file named </w:t>
+      </w:r>
+      <w:proofErr w:type="spellStart"/>
+      <w:r>
+        <w:rPr>
+          <w:rFonts w:ascii="Times New Roman" w:hAnsi="Times New Roman" w:cs="Times New Roman"/>
+          <w:sz w:val="24"/>
+          <w:szCs w:val="24"/>
+        </w:rPr>
+        <w:t>Scheduler.apk</w:t>
+      </w:r>
+      <w:proofErr w:type="spellEnd"/>
+      <w:r>
+        <w:rPr>
+          <w:rFonts w:ascii="Times New Roman" w:hAnsi="Times New Roman" w:cs="Times New Roman"/>
+          <w:sz w:val="24"/>
+          <w:szCs w:val="24"/>
+        </w:rPr>
+        <w:t xml:space="preserve">).  You </w:t>
+      </w:r>
+      <w:r>
+        <w:rPr>
+          <w:rFonts w:ascii="Times New Roman" w:hAnsi="Times New Roman" w:cs="Times New Roman"/>
+          <w:sz w:val="24"/>
+          <w:szCs w:val="24"/>
+        </w:rPr>
+        <w:t>must install</w:t>
+      </w:r>
+      <w:r>
+        <w:rPr>
+          <w:rFonts w:ascii="Times New Roman" w:hAnsi="Times New Roman" w:cs="Times New Roman"/>
+          <w:sz w:val="24"/>
+          <w:szCs w:val="24"/>
+        </w:rPr>
+        <w:t xml:space="preserve"> the APK on your Android phone in order to run it.  Normally</w:t>
+      </w:r>
+      <w:r>
+        <w:rPr>
+          <w:rFonts w:ascii="Times New Roman" w:hAnsi="Times New Roman" w:cs="Times New Roman"/>
+          <w:sz w:val="24"/>
+          <w:szCs w:val="24"/>
+        </w:rPr>
+        <w:t>,</w:t>
+      </w:r>
+      <w:r>
+        <w:rPr>
+          <w:rFonts w:ascii="Times New Roman" w:hAnsi="Times New Roman" w:cs="Times New Roman"/>
+          <w:sz w:val="24"/>
+          <w:szCs w:val="24"/>
+        </w:rPr>
+        <w:t xml:space="preserve"> the Android applications are installed using the Google Play store since we don't have that ready yet, we will install the application manually with the </w:t>
+      </w:r>
+      <w:proofErr w:type="spellStart"/>
+      <w:r>
+        <w:rPr>
+          <w:rFonts w:ascii="Times New Roman" w:hAnsi="Times New Roman" w:cs="Times New Roman"/>
+          <w:sz w:val="24"/>
+          <w:szCs w:val="24"/>
+        </w:rPr>
+        <w:t>Apk</w:t>
+      </w:r>
+      <w:proofErr w:type="spellEnd"/>
+      <w:r>
+        <w:rPr>
+          <w:rFonts w:ascii="Times New Roman" w:hAnsi="Times New Roman" w:cs="Times New Roman"/>
+          <w:sz w:val="24"/>
+          <w:szCs w:val="24"/>
+        </w:rPr>
+        <w:t xml:space="preserve"> provided. We will use the </w:t>
+      </w:r>
+      <w:proofErr w:type="spellStart"/>
+      <w:r>
+        <w:rPr>
+          <w:rFonts w:ascii="Times New Roman" w:hAnsi="Times New Roman" w:cs="Times New Roman"/>
+          <w:sz w:val="24"/>
+          <w:szCs w:val="24"/>
+        </w:rPr>
+        <w:t>Apk</w:t>
+      </w:r>
+      <w:proofErr w:type="spellEnd"/>
+      <w:r>
+        <w:rPr>
+          <w:rFonts w:ascii="Times New Roman" w:hAnsi="Times New Roman" w:cs="Times New Roman"/>
+          <w:sz w:val="24"/>
+          <w:szCs w:val="24"/>
+        </w:rPr>
+        <w:t xml:space="preserve"> Installer provi</w:t>
+      </w:r>
+      <w:r>
+        <w:rPr>
+          <w:rFonts w:ascii="Times New Roman" w:hAnsi="Times New Roman" w:cs="Times New Roman"/>
+          <w:sz w:val="24"/>
+          <w:szCs w:val="24"/>
+        </w:rPr>
+        <w:t>ded by the Google Play services to install the S</w:t>
+      </w:r>
+      <w:r>
+        <w:rPr>
+          <w:rFonts w:ascii="Times New Roman" w:hAnsi="Times New Roman" w:cs="Times New Roman"/>
+          <w:sz w:val="24"/>
+          <w:szCs w:val="24"/>
+        </w:rPr>
+        <w:t>cheduler application. Download or copy the APK file to your computer. Mount your phone’s SD card in the computer (or connect the phone with the SD inserted in it to the computer via USB cable) and copy the APK file to the SD card, then insert the SD card in the phone. Once this is done we are ready to install the application on your phone.</w:t>
+      </w:r>
+    </w:p>
+    <w:p>
+      <w:pPr>
+        <w:rPr>
+          <w:rFonts w:ascii="Times New Roman" w:hAnsi="Times New Roman" w:cs="Times New Roman"/>
+          <w:sz w:val="24"/>
+          <w:szCs w:val="24"/>
+        </w:rPr>
+      </w:pPr>
+    </w:p>
+    <w:p>
+      <w:pPr>
+        <w:pStyle w:val="NormalWeb"/>
+        <w:spacing w:before="0" w:beforeAutospacing="0" w:after="0" w:afterAutospacing="0"/>
+        <w:rPr>
+          <w:rFonts w:eastAsia="Arial"/>
+          <w:color w:val="000000"/>
+        </w:rPr>
+      </w:pPr>
+      <w:r>
+        <w:rPr>
+          <w:rFonts w:eastAsia="Arial"/>
+          <w:b/>
+          <w:color w:val="000000"/>
+          <w:sz w:val="28"/>
+          <w:szCs w:val="28"/>
+          <w:u w:val="single"/>
+        </w:rPr>
+        <w:t>Requirements</w:t>
+      </w:r>
+      <w:r>
+        <w:rPr>
+          <w:rFonts w:eastAsia="Arial"/>
+          <w:color w:val="000000"/>
+        </w:rPr>
+        <w:t> </w:t>
+      </w:r>
+    </w:p>
+    <w:p>
+      <w:pPr>
+        <w:pStyle w:val="NormalWeb"/>
+        <w:spacing w:before="0" w:beforeAutospacing="0" w:after="0" w:afterAutospacing="0"/>
+        <w:rPr>
+          <w:rFonts w:eastAsia="Arial"/>
+          <w:color w:val="000000"/>
+        </w:rPr>
+      </w:pPr>
+    </w:p>
+    <w:p>
+      <w:pPr>
+        <w:pStyle w:val="NormalWeb"/>
+        <w:spacing w:before="0" w:beforeAutospacing="0" w:after="0" w:afterAutospacing="0"/>
+        <w:rPr>
+          <w:rFonts w:eastAsia="Arial"/>
+          <w:color w:val="000000"/>
+        </w:rPr>
+      </w:pPr>
+      <w:r>
+        <w:rPr>
+          <w:rFonts w:eastAsia="Arial"/>
+          <w:color w:val="000000"/>
+        </w:rPr>
+        <w:t>Thi</w:t>
+      </w:r>
+      <w:r>
+        <w:rPr>
+          <w:rFonts w:eastAsia="Arial"/>
+          <w:color w:val="000000"/>
+        </w:rPr>
+        <w:t>s method requires that you have</w:t>
+      </w:r>
+      <w:r>
+        <w:rPr>
+          <w:rFonts w:eastAsia="Arial"/>
+          <w:color w:val="000000"/>
+        </w:rPr>
+        <w:t>.</w:t>
+      </w:r>
+    </w:p>
+    <w:p>
+      <w:pPr>
+        <w:pStyle w:val="NormalWeb"/>
+        <w:spacing w:before="0" w:beforeAutospacing="0" w:after="0" w:afterAutospacing="0"/>
+        <w:rPr>
+          <w:rFonts w:eastAsia="Arial"/>
+          <w:color w:val="000000"/>
+        </w:rPr>
+      </w:pPr>
+      <w:r>
+        <w:rPr>
+          <w:rFonts w:eastAsia="Arial"/>
+          <w:color w:val="000000"/>
+        </w:rPr>
+        <w:t>1.  E</w:t>
+      </w:r>
+      <w:r>
+        <w:rPr>
+          <w:rFonts w:eastAsia="Arial"/>
+          <w:color w:val="000000"/>
+        </w:rPr>
+        <w:t>ither cellular or internet service on your Android phone to use the browser, and</w:t>
+      </w:r>
+    </w:p>
+    <w:p>
+      <w:pPr>
+        <w:pStyle w:val="NormalWeb"/>
+        <w:spacing w:before="0" w:beforeAutospacing="0" w:after="0" w:afterAutospacing="0"/>
+        <w:rPr>
+          <w:rFonts w:eastAsia="Arial"/>
+          <w:color w:val="000000"/>
+        </w:rPr>
+      </w:pPr>
+      <w:r>
+        <w:rPr>
+          <w:rFonts w:eastAsia="Arial"/>
+          <w:color w:val="000000"/>
+        </w:rPr>
+        <w:t xml:space="preserve"> </w:t>
+      </w:r>
+      <w:r>
+        <w:rPr>
+          <w:rFonts w:eastAsia="Arial"/>
+          <w:color w:val="000000"/>
+        </w:rPr>
+        <w:t xml:space="preserve">2. </w:t>
+      </w:r>
+      <w:r>
+        <w:rPr>
+          <w:rFonts w:eastAsia="Arial"/>
+          <w:color w:val="000000"/>
+        </w:rPr>
+        <w:t xml:space="preserve">SD card mounted (inserted) in the phone. </w:t>
+      </w:r>
+    </w:p>
+    <w:p>
+      <w:pPr>
+        <w:rPr>
           <w:rStyle w:val="Hyperlink"/>
           <w:rFonts w:ascii="Times New Roman" w:hAnsi="Times New Roman" w:cs="Times New Roman"/>
+          <w:b/>
           <w:color w:val="000000"/>
           <w:sz w:val="24"/>
           <w:szCs w:val="24"/>
+        </w:rPr>
+      </w:pPr>
+    </w:p>
+    <w:p>
+      <w:pPr>
+        <w:rPr>
+          <w:rStyle w:val="Hyperlink"/>
+          <w:rFonts w:ascii="Times New Roman" w:hAnsi="Times New Roman" w:cs="Times New Roman"/>
+          <w:b/>
+          <w:color w:val="000000"/>
+          <w:sz w:val="28"/>
+          <w:szCs w:val="28"/>
+        </w:rPr>
+      </w:pPr>
+      <w:r>
+        <w:rPr>
+          <w:rStyle w:val="Hyperlink"/>
+          <w:rFonts w:ascii="Times New Roman" w:hAnsi="Times New Roman" w:cs="Times New Roman"/>
+          <w:b/>
+          <w:color w:val="000000"/>
+          <w:sz w:val="28"/>
+          <w:szCs w:val="28"/>
+        </w:rPr>
+        <w:t>Installation Instructions</w:t>
+      </w:r>
+    </w:p>
+    <w:p>
+      <w:pPr>
+        <w:rPr>
+          <w:rStyle w:val="Hyperlink"/>
+          <w:rFonts w:ascii="Times New Roman" w:hAnsi="Times New Roman" w:cs="Times New Roman"/>
+          <w:b/>
+          <w:color w:val="000000"/>
+          <w:sz w:val="28"/>
+          <w:szCs w:val="28"/>
+        </w:rPr>
+      </w:pPr>
+    </w:p>
+    <w:p>
+      <w:pPr>
+        <w:numPr>
+          <w:ilvl w:val="0"/>
+          <w:numId w:val="15"/>
+        </w:numPr>
+        <w:spacing w:line="240" w:lineRule="auto"/>
+        <w:textAlignment w:val="baseline"/>
+        <w:rPr>
+          <w:rFonts w:ascii="Times New Roman" w:eastAsia="Times New Roman" w:hAnsi="Times New Roman" w:cs="Times New Roman"/>
+          <w:sz w:val="24"/>
+          <w:szCs w:val="24"/>
+        </w:rPr>
+      </w:pPr>
+      <w:r>
+        <w:rPr>
+          <w:rFonts w:ascii="Times New Roman" w:eastAsia="Times New Roman" w:hAnsi="Times New Roman" w:cs="Times New Roman"/>
+          <w:sz w:val="24"/>
+          <w:szCs w:val="24"/>
+        </w:rPr>
+        <w:t xml:space="preserve">Go to the </w:t>
+      </w:r>
+      <w:proofErr w:type="spellStart"/>
+      <w:r>
+        <w:rPr>
+          <w:rFonts w:ascii="Times New Roman" w:eastAsia="Times New Roman" w:hAnsi="Times New Roman" w:cs="Times New Roman"/>
+          <w:sz w:val="24"/>
+          <w:szCs w:val="24"/>
+        </w:rPr>
+        <w:t>google</w:t>
+      </w:r>
+      <w:proofErr w:type="spellEnd"/>
+      <w:r>
+        <w:rPr>
+          <w:rFonts w:ascii="Times New Roman" w:eastAsia="Times New Roman" w:hAnsi="Times New Roman" w:cs="Times New Roman"/>
+          <w:sz w:val="24"/>
+          <w:szCs w:val="24"/>
+        </w:rPr>
+        <w:t xml:space="preserve"> play services on your mobile and search for the </w:t>
+      </w:r>
+      <w:proofErr w:type="spellStart"/>
+      <w:r>
+        <w:rPr>
+          <w:rFonts w:ascii="Times New Roman" w:eastAsia="Times New Roman" w:hAnsi="Times New Roman" w:cs="Times New Roman"/>
+          <w:sz w:val="24"/>
+          <w:szCs w:val="24"/>
+        </w:rPr>
+        <w:t>Apk</w:t>
+      </w:r>
+      <w:proofErr w:type="spellEnd"/>
+      <w:r>
+        <w:rPr>
+          <w:rFonts w:ascii="Times New Roman" w:eastAsia="Times New Roman" w:hAnsi="Times New Roman" w:cs="Times New Roman"/>
+          <w:sz w:val="24"/>
+          <w:szCs w:val="24"/>
+        </w:rPr>
+        <w:t xml:space="preserve"> installer application to install the Unpublished </w:t>
+      </w:r>
+      <w:proofErr w:type="spellStart"/>
+      <w:r>
+        <w:rPr>
+          <w:rFonts w:ascii="Times New Roman" w:eastAsia="Times New Roman" w:hAnsi="Times New Roman" w:cs="Times New Roman"/>
+          <w:sz w:val="24"/>
+          <w:szCs w:val="24"/>
+        </w:rPr>
+        <w:t>Apk</w:t>
+      </w:r>
+      <w:proofErr w:type="spellEnd"/>
+      <w:r>
+        <w:rPr>
+          <w:rFonts w:ascii="Times New Roman" w:eastAsia="Times New Roman" w:hAnsi="Times New Roman" w:cs="Times New Roman"/>
+          <w:sz w:val="24"/>
+          <w:szCs w:val="24"/>
+        </w:rPr>
+        <w:t>. You should be able to find the application as shown below.</w:t>
+      </w:r>
+    </w:p>
+    <w:p>
+      <w:pPr>
+        <w:pStyle w:val="ListParagraph"/>
+        <w:jc w:val="center"/>
+        <w:rPr>
+          <w:rStyle w:val="Hyperlink"/>
+          <w:rFonts w:ascii="Times New Roman" w:hAnsi="Times New Roman" w:cs="Times New Roman"/>
+          <w:color w:val="000000"/>
+          <w:sz w:val="24"/>
+          <w:szCs w:val="24"/>
           <w:u w:val="none"/>
         </w:rPr>
       </w:pPr>
       <w:r>
         <w:rPr>
+          <w:noProof/>
+        </w:rPr>
+        <w:lastRenderedPageBreak/>
+        <w:drawing>
+          <wp:inline distT="0" distB="0" distL="0" distR="0" wp14:anchorId="558E3596" wp14:editId="4BAAB134">
+            <wp:extent cx="2571750" cy="4572000"/>
+            <wp:effectExtent l="0" t="0" r="0" b="0"/>
+            <wp:docPr id="40" name="Picture 40" descr="https://lh6.googleusercontent.com/cS3uwm2kp_3mfCF43b5cjUlJ9Z0g18jAb0_up0mDeUbfZi8_7tGzwOzphcBWQquDkeuG7Oqs9x482r0U1hnTBEcoDDccpB3jerthlnVRemMi4SM8jmIep86Wmg"/>
+            <wp:cNvGraphicFramePr>
+              <a:graphicFrameLocks xmlns:a="http://schemas.openxmlformats.org/drawingml/2006/main" noChangeAspect="1"/>
+            </wp:cNvGraphicFramePr>
+            <a:graphic xmlns:a="http://schemas.openxmlformats.org/drawingml/2006/main">
+              <a:graphicData uri="http://schemas.openxmlformats.org/drawingml/2006/picture">
+                <pic:pic xmlns:pic="http://schemas.openxmlformats.org/drawingml/2006/picture">
+                  <pic:nvPicPr>
+                    <pic:cNvPr id="0" name="Picture 1" descr="https://lh6.googleusercontent.com/cS3uwm2kp_3mfCF43b5cjUlJ9Z0g18jAb0_up0mDeUbfZi8_7tGzwOzphcBWQquDkeuG7Oqs9x482r0U1hnTBEcoDDccpB3jerthlnVRemMi4SM8jmIep86Wmg"/>
+                    <pic:cNvPicPr>
+                      <a:picLocks noChangeAspect="1" noChangeArrowheads="1"/>
+                    </pic:cNvPicPr>
+                  </pic:nvPicPr>
+                  <pic:blipFill>
+                    <a:blip r:embed="rId59">
+                      <a:extLst>
+                        <a:ext uri="{28A0092B-C50C-407E-A947-70E740481C1C}">
+                          <a14:useLocalDpi xmlns:a14="http://schemas.microsoft.com/office/drawing/2010/main" val="0"/>
+                        </a:ext>
+                      </a:extLst>
+                    </a:blip>
+                    <a:srcRect/>
+                    <a:stretch>
+                      <a:fillRect/>
+                    </a:stretch>
+                  </pic:blipFill>
+                  <pic:spPr bwMode="auto">
+                    <a:xfrm>
+                      <a:off x="0" y="0"/>
+                      <a:ext cx="2571750" cy="4572000"/>
+                    </a:xfrm>
+                    <a:prstGeom prst="rect">
+                      <a:avLst/>
+                    </a:prstGeom>
+                    <a:noFill/>
+                    <a:ln>
+                      <a:noFill/>
+                    </a:ln>
+                  </pic:spPr>
+                </pic:pic>
+              </a:graphicData>
+            </a:graphic>
+          </wp:inline>
+        </w:drawing>
+      </w:r>
+    </w:p>
+    <w:p>
+      <w:pPr>
+        <w:pStyle w:val="ListParagraph"/>
+        <w:jc w:val="center"/>
+        <w:rPr>
+          <w:rStyle w:val="Hyperlink"/>
+          <w:rFonts w:ascii="Times New Roman" w:hAnsi="Times New Roman" w:cs="Times New Roman"/>
+          <w:color w:val="000000"/>
+          <w:sz w:val="24"/>
+          <w:szCs w:val="24"/>
+          <w:u w:val="none"/>
+        </w:rPr>
+      </w:pPr>
+    </w:p>
+    <w:p>
+      <w:pPr>
+        <w:pStyle w:val="ListParagraph"/>
+        <w:numPr>
+          <w:ilvl w:val="0"/>
+          <w:numId w:val="15"/>
+        </w:numPr>
+        <w:rPr>
+          <w:rFonts w:ascii="Times New Roman" w:hAnsi="Times New Roman" w:cs="Times New Roman"/>
+          <w:sz w:val="24"/>
+          <w:szCs w:val="24"/>
+        </w:rPr>
+      </w:pPr>
+      <w:r>
+        <w:rPr>
+          <w:rFonts w:ascii="Times New Roman" w:hAnsi="Times New Roman" w:cs="Times New Roman"/>
+          <w:sz w:val="24"/>
+          <w:szCs w:val="24"/>
+        </w:rPr>
+        <w:t xml:space="preserve">After you find the </w:t>
+      </w:r>
+      <w:proofErr w:type="spellStart"/>
+      <w:r>
+        <w:rPr>
+          <w:rFonts w:ascii="Times New Roman" w:hAnsi="Times New Roman" w:cs="Times New Roman"/>
+          <w:sz w:val="24"/>
+          <w:szCs w:val="24"/>
+        </w:rPr>
+        <w:t>Apk</w:t>
+      </w:r>
+      <w:proofErr w:type="spellEnd"/>
+      <w:r>
+        <w:rPr>
+          <w:rFonts w:ascii="Times New Roman" w:hAnsi="Times New Roman" w:cs="Times New Roman"/>
+          <w:sz w:val="24"/>
+          <w:szCs w:val="24"/>
+        </w:rPr>
+        <w:t xml:space="preserve"> Installer, click on the application to go to the install page to download and Install applicati</w:t>
+      </w:r>
+      <w:r>
+        <w:rPr>
+          <w:rFonts w:ascii="Times New Roman" w:hAnsi="Times New Roman" w:cs="Times New Roman"/>
+          <w:sz w:val="24"/>
+          <w:szCs w:val="24"/>
+        </w:rPr>
+        <w:t>on. As shown below.</w:t>
+      </w:r>
+    </w:p>
+    <w:p>
+      <w:pPr>
+        <w:pStyle w:val="ListParagraph"/>
+        <w:rPr>
+          <w:rStyle w:val="Hyperlink"/>
+          <w:rFonts w:ascii="Times New Roman" w:hAnsi="Times New Roman" w:cs="Times New Roman"/>
+          <w:color w:val="000000"/>
+          <w:sz w:val="24"/>
+          <w:szCs w:val="24"/>
+          <w:u w:val="none"/>
+        </w:rPr>
+      </w:pPr>
+    </w:p>
+    <w:p>
+      <w:pPr>
+        <w:jc w:val="center"/>
+        <w:rPr>
+          <w:rStyle w:val="Hyperlink"/>
+          <w:rFonts w:ascii="Times New Roman" w:hAnsi="Times New Roman" w:cs="Times New Roman"/>
+          <w:color w:val="000000"/>
+          <w:sz w:val="24"/>
+          <w:szCs w:val="24"/>
+          <w:u w:val="none"/>
+        </w:rPr>
+      </w:pPr>
+      <w:r>
+        <w:rPr>
+          <w:noProof/>
+        </w:rPr>
+        <w:lastRenderedPageBreak/>
+        <w:drawing>
+          <wp:inline distT="0" distB="0" distL="0" distR="0">
+            <wp:extent cx="2571750" cy="4572000"/>
+            <wp:effectExtent l="0" t="0" r="0" b="0"/>
+            <wp:docPr id="42" name="Picture 42" descr="https://lh5.googleusercontent.com/eSduGCopIEoRehBRp-8enP3XT0hDThwLwgvGJNiZmOE7f6u4B7bWn9MreX4T7m0t4nTDcwI0F7IFRo2R1P2Ncb-0RVJTvur_NAORqzgzzHI9xQhpP5D_10CToQ"/>
+            <wp:cNvGraphicFramePr>
+              <a:graphicFrameLocks xmlns:a="http://schemas.openxmlformats.org/drawingml/2006/main" noChangeAspect="1"/>
+            </wp:cNvGraphicFramePr>
+            <a:graphic xmlns:a="http://schemas.openxmlformats.org/drawingml/2006/main">
+              <a:graphicData uri="http://schemas.openxmlformats.org/drawingml/2006/picture">
+                <pic:pic xmlns:pic="http://schemas.openxmlformats.org/drawingml/2006/picture">
+                  <pic:nvPicPr>
+                    <pic:cNvPr id="0" name="Picture 8" descr="https://lh5.googleusercontent.com/eSduGCopIEoRehBRp-8enP3XT0hDThwLwgvGJNiZmOE7f6u4B7bWn9MreX4T7m0t4nTDcwI0F7IFRo2R1P2Ncb-0RVJTvur_NAORqzgzzHI9xQhpP5D_10CToQ"/>
+                    <pic:cNvPicPr>
+                      <a:picLocks noChangeAspect="1" noChangeArrowheads="1"/>
+                    </pic:cNvPicPr>
+                  </pic:nvPicPr>
+                  <pic:blipFill>
+                    <a:blip r:embed="rId60">
+                      <a:extLst>
+                        <a:ext uri="{28A0092B-C50C-407E-A947-70E740481C1C}">
+                          <a14:useLocalDpi xmlns:a14="http://schemas.microsoft.com/office/drawing/2010/main" val="0"/>
+                        </a:ext>
+                      </a:extLst>
+                    </a:blip>
+                    <a:srcRect/>
+                    <a:stretch>
+                      <a:fillRect/>
+                    </a:stretch>
+                  </pic:blipFill>
+                  <pic:spPr bwMode="auto">
+                    <a:xfrm>
+                      <a:off x="0" y="0"/>
+                      <a:ext cx="2571750" cy="4572000"/>
+                    </a:xfrm>
+                    <a:prstGeom prst="rect">
+                      <a:avLst/>
+                    </a:prstGeom>
+                    <a:noFill/>
+                    <a:ln>
+                      <a:noFill/>
+                    </a:ln>
+                  </pic:spPr>
+                </pic:pic>
+              </a:graphicData>
+            </a:graphic>
+          </wp:inline>
+        </w:drawing>
+      </w:r>
+    </w:p>
+    <w:p>
+      <w:pPr>
+        <w:jc w:val="center"/>
+        <w:rPr>
+          <w:rStyle w:val="Hyperlink"/>
+          <w:rFonts w:ascii="Times New Roman" w:hAnsi="Times New Roman" w:cs="Times New Roman"/>
+          <w:color w:val="000000"/>
+          <w:sz w:val="24"/>
+          <w:szCs w:val="24"/>
+          <w:u w:val="none"/>
+        </w:rPr>
+      </w:pPr>
+    </w:p>
+    <w:p>
+      <w:pPr>
+        <w:pStyle w:val="NormalWeb"/>
+        <w:numPr>
+          <w:ilvl w:val="0"/>
+          <w:numId w:val="15"/>
+        </w:numPr>
+        <w:spacing w:before="0" w:beforeAutospacing="0" w:after="0" w:afterAutospacing="0"/>
+        <w:textAlignment w:val="baseline"/>
+        <w:rPr>
+          <w:color w:val="000000"/>
+        </w:rPr>
+      </w:pPr>
+      <w:r>
+        <w:rPr>
+          <w:color w:val="000000"/>
+        </w:rPr>
+        <w:t>When</w:t>
+      </w:r>
+      <w:r>
+        <w:rPr>
+          <w:color w:val="000000"/>
+        </w:rPr>
+        <w:t xml:space="preserve"> application in installed, open the application and browse the phone’s storage directory and go to the folder where you copied the </w:t>
+      </w:r>
+      <w:proofErr w:type="spellStart"/>
+      <w:r>
+        <w:rPr>
+          <w:color w:val="000000"/>
+        </w:rPr>
+        <w:t>Apk</w:t>
+      </w:r>
+      <w:proofErr w:type="spellEnd"/>
+      <w:r>
+        <w:rPr>
+          <w:color w:val="000000"/>
+        </w:rPr>
+        <w:t xml:space="preserve"> file.</w:t>
+      </w:r>
+    </w:p>
+    <w:p>
+      <w:pPr>
+        <w:pStyle w:val="ListParagraph"/>
+        <w:jc w:val="center"/>
+        <w:rPr>
+          <w:rStyle w:val="Hyperlink"/>
+          <w:rFonts w:ascii="Times New Roman" w:hAnsi="Times New Roman" w:cs="Times New Roman"/>
+          <w:color w:val="000000"/>
+          <w:sz w:val="24"/>
+          <w:szCs w:val="24"/>
+          <w:u w:val="none"/>
+        </w:rPr>
+      </w:pPr>
+      <w:r>
+        <w:rPr>
+          <w:noProof/>
+        </w:rPr>
+        <w:lastRenderedPageBreak/>
+        <w:drawing>
+          <wp:inline distT="0" distB="0" distL="0" distR="0">
+            <wp:extent cx="2571750" cy="4572000"/>
+            <wp:effectExtent l="0" t="0" r="0" b="0"/>
+            <wp:docPr id="43" name="Picture 43" descr="https://lh6.googleusercontent.com/DxbgFgatwYJbjJf0pPgfLodpIPGLUduIvbb_3cv8AXFYYXhcKRaxvS0WNI43XkXLDOnfJHpIceC5eR0eb7I8qGq0C5IdnAEcGUn79A4KsiXw-jUCSpfG9h0EcQ"/>
+            <wp:cNvGraphicFramePr>
+              <a:graphicFrameLocks xmlns:a="http://schemas.openxmlformats.org/drawingml/2006/main" noChangeAspect="1"/>
+            </wp:cNvGraphicFramePr>
+            <a:graphic xmlns:a="http://schemas.openxmlformats.org/drawingml/2006/main">
+              <a:graphicData uri="http://schemas.openxmlformats.org/drawingml/2006/picture">
+                <pic:pic xmlns:pic="http://schemas.openxmlformats.org/drawingml/2006/picture">
+                  <pic:nvPicPr>
+                    <pic:cNvPr id="0" name="Picture 10" descr="https://lh6.googleusercontent.com/DxbgFgatwYJbjJf0pPgfLodpIPGLUduIvbb_3cv8AXFYYXhcKRaxvS0WNI43XkXLDOnfJHpIceC5eR0eb7I8qGq0C5IdnAEcGUn79A4KsiXw-jUCSpfG9h0EcQ"/>
+                    <pic:cNvPicPr>
+                      <a:picLocks noChangeAspect="1" noChangeArrowheads="1"/>
+                    </pic:cNvPicPr>
+                  </pic:nvPicPr>
+                  <pic:blipFill>
+                    <a:blip r:embed="rId61">
+                      <a:extLst>
+                        <a:ext uri="{28A0092B-C50C-407E-A947-70E740481C1C}">
+                          <a14:useLocalDpi xmlns:a14="http://schemas.microsoft.com/office/drawing/2010/main" val="0"/>
+                        </a:ext>
+                      </a:extLst>
+                    </a:blip>
+                    <a:srcRect/>
+                    <a:stretch>
+                      <a:fillRect/>
+                    </a:stretch>
+                  </pic:blipFill>
+                  <pic:spPr bwMode="auto">
+                    <a:xfrm>
+                      <a:off x="0" y="0"/>
+                      <a:ext cx="2571750" cy="4572000"/>
+                    </a:xfrm>
+                    <a:prstGeom prst="rect">
+                      <a:avLst/>
+                    </a:prstGeom>
+                    <a:noFill/>
+                    <a:ln>
+                      <a:noFill/>
+                    </a:ln>
+                  </pic:spPr>
+                </pic:pic>
+              </a:graphicData>
+            </a:graphic>
+          </wp:inline>
+        </w:drawing>
+      </w:r>
+    </w:p>
+    <w:p>
+      <w:pPr>
+        <w:pStyle w:val="ListParagraph"/>
+        <w:jc w:val="center"/>
+        <w:rPr>
+          <w:rStyle w:val="Hyperlink"/>
+          <w:rFonts w:ascii="Times New Roman" w:hAnsi="Times New Roman" w:cs="Times New Roman"/>
+          <w:color w:val="000000"/>
+          <w:sz w:val="24"/>
+          <w:szCs w:val="24"/>
+          <w:u w:val="none"/>
+        </w:rPr>
+      </w:pPr>
+    </w:p>
+    <w:p>
+      <w:pPr>
+        <w:pStyle w:val="ListParagraph"/>
+        <w:numPr>
+          <w:ilvl w:val="0"/>
+          <w:numId w:val="15"/>
+        </w:numPr>
+        <w:rPr>
+          <w:rFonts w:ascii="Times New Roman" w:hAnsi="Times New Roman" w:cs="Times New Roman"/>
+          <w:sz w:val="24"/>
+          <w:szCs w:val="24"/>
+        </w:rPr>
+      </w:pPr>
+      <w:r>
+        <w:rPr>
+          <w:rFonts w:ascii="Times New Roman" w:hAnsi="Times New Roman" w:cs="Times New Roman"/>
+          <w:sz w:val="24"/>
+          <w:szCs w:val="24"/>
+        </w:rPr>
+        <w:t xml:space="preserve">After that click on the Application </w:t>
+      </w:r>
+      <w:proofErr w:type="spellStart"/>
+      <w:r>
+        <w:rPr>
+          <w:rFonts w:ascii="Times New Roman" w:hAnsi="Times New Roman" w:cs="Times New Roman"/>
+          <w:sz w:val="24"/>
+          <w:szCs w:val="24"/>
+        </w:rPr>
+        <w:t>Apk</w:t>
+      </w:r>
+      <w:proofErr w:type="spellEnd"/>
+      <w:r>
+        <w:rPr>
+          <w:rFonts w:ascii="Times New Roman" w:hAnsi="Times New Roman" w:cs="Times New Roman"/>
+          <w:sz w:val="24"/>
+          <w:szCs w:val="24"/>
+        </w:rPr>
+        <w:t xml:space="preserve"> to install the Application. If you find dialogue showing multiple apps which can perform the same thing, select the Package Installer from the menu which is default Android application Installer.</w:t>
+      </w:r>
+    </w:p>
+    <w:p>
+      <w:pPr>
+        <w:pStyle w:val="ListParagraph"/>
+        <w:rPr>
+          <w:rFonts w:ascii="Times New Roman" w:hAnsi="Times New Roman" w:cs="Times New Roman"/>
+          <w:sz w:val="24"/>
+          <w:szCs w:val="24"/>
+        </w:rPr>
+      </w:pPr>
+    </w:p>
+    <w:p>
+      <w:pPr>
+        <w:pStyle w:val="ListParagraph"/>
+        <w:jc w:val="center"/>
+        <w:rPr>
+          <w:rStyle w:val="Hyperlink"/>
+          <w:rFonts w:ascii="Times New Roman" w:hAnsi="Times New Roman" w:cs="Times New Roman"/>
+          <w:color w:val="000000"/>
+          <w:sz w:val="24"/>
+          <w:szCs w:val="24"/>
+          <w:u w:val="none"/>
+        </w:rPr>
+      </w:pPr>
+      <w:r>
+        <w:rPr>
+          <w:noProof/>
+        </w:rPr>
+        <w:lastRenderedPageBreak/>
+        <w:drawing>
+          <wp:inline distT="0" distB="0" distL="0" distR="0">
+            <wp:extent cx="2571750" cy="4572000"/>
+            <wp:effectExtent l="0" t="0" r="0" b="0"/>
+            <wp:docPr id="44" name="Picture 44" descr="https://lh4.googleusercontent.com/wg0LrUOGGXv7DWA1g4ENAqPHjBetUz8_2Hj4SN5r_jDw7YtTCmH82CDdODKMHnhm5wJUypAiiZwbDEECB2d6BTj09JXnMcKHFqZWixUxNAsdco4scHhnKXU2mw"/>
+            <wp:cNvGraphicFramePr>
+              <a:graphicFrameLocks xmlns:a="http://schemas.openxmlformats.org/drawingml/2006/main" noChangeAspect="1"/>
+            </wp:cNvGraphicFramePr>
+            <a:graphic xmlns:a="http://schemas.openxmlformats.org/drawingml/2006/main">
+              <a:graphicData uri="http://schemas.openxmlformats.org/drawingml/2006/picture">
+                <pic:pic xmlns:pic="http://schemas.openxmlformats.org/drawingml/2006/picture">
+                  <pic:nvPicPr>
+                    <pic:cNvPr id="0" name="Picture 12" descr="https://lh4.googleusercontent.com/wg0LrUOGGXv7DWA1g4ENAqPHjBetUz8_2Hj4SN5r_jDw7YtTCmH82CDdODKMHnhm5wJUypAiiZwbDEECB2d6BTj09JXnMcKHFqZWixUxNAsdco4scHhnKXU2mw"/>
+                    <pic:cNvPicPr>
+                      <a:picLocks noChangeAspect="1" noChangeArrowheads="1"/>
+                    </pic:cNvPicPr>
+                  </pic:nvPicPr>
+                  <pic:blipFill>
+                    <a:blip r:embed="rId62">
+                      <a:extLst>
+                        <a:ext uri="{28A0092B-C50C-407E-A947-70E740481C1C}">
+                          <a14:useLocalDpi xmlns:a14="http://schemas.microsoft.com/office/drawing/2010/main" val="0"/>
+                        </a:ext>
+                      </a:extLst>
+                    </a:blip>
+                    <a:srcRect/>
+                    <a:stretch>
+                      <a:fillRect/>
+                    </a:stretch>
+                  </pic:blipFill>
+                  <pic:spPr bwMode="auto">
+                    <a:xfrm>
+                      <a:off x="0" y="0"/>
+                      <a:ext cx="2571750" cy="4572000"/>
+                    </a:xfrm>
+                    <a:prstGeom prst="rect">
+                      <a:avLst/>
+                    </a:prstGeom>
+                    <a:noFill/>
+                    <a:ln>
+                      <a:noFill/>
+                    </a:ln>
+                  </pic:spPr>
+                </pic:pic>
+              </a:graphicData>
+            </a:graphic>
+          </wp:inline>
+        </w:drawing>
+      </w:r>
+    </w:p>
+    <w:p>
+      <w:pPr>
+        <w:pStyle w:val="ListParagraph"/>
+        <w:jc w:val="center"/>
+        <w:rPr>
+          <w:rStyle w:val="Hyperlink"/>
+          <w:rFonts w:ascii="Times New Roman" w:hAnsi="Times New Roman" w:cs="Times New Roman"/>
+          <w:color w:val="000000"/>
+          <w:sz w:val="24"/>
+          <w:szCs w:val="24"/>
+          <w:u w:val="none"/>
+        </w:rPr>
+      </w:pPr>
+    </w:p>
+    <w:p>
+      <w:pPr>
+        <w:pStyle w:val="NormalWeb"/>
+        <w:numPr>
+          <w:ilvl w:val="0"/>
+          <w:numId w:val="15"/>
+        </w:numPr>
+        <w:spacing w:before="0" w:beforeAutospacing="0" w:after="0" w:afterAutospacing="0"/>
+        <w:textAlignment w:val="baseline"/>
+        <w:rPr>
+          <w:color w:val="000000"/>
+        </w:rPr>
+      </w:pPr>
+      <w:r>
+        <w:rPr>
+          <w:color w:val="000000"/>
+        </w:rPr>
+        <w:t>As the application is not signed</w:t>
+      </w:r>
+      <w:r>
+        <w:rPr>
+          <w:color w:val="000000"/>
+        </w:rPr>
+        <w:t>,</w:t>
+      </w:r>
+      <w:r>
+        <w:rPr>
+          <w:color w:val="000000"/>
+        </w:rPr>
+        <w:t xml:space="preserve"> you might see the dialogue below if you don’t have the option to install unsigned application. Don’t worry, click on the settings button to open settings page for the phone.</w:t>
+      </w:r>
+    </w:p>
+    <w:p>
+      <w:pPr>
+        <w:pStyle w:val="NormalWeb"/>
+        <w:spacing w:before="0" w:beforeAutospacing="0" w:after="0" w:afterAutospacing="0"/>
+        <w:ind w:left="720"/>
+        <w:textAlignment w:val="baseline"/>
+        <w:rPr>
+          <w:color w:val="000000"/>
+        </w:rPr>
+      </w:pPr>
+    </w:p>
+    <w:p>
+      <w:pPr>
+        <w:pStyle w:val="ListParagraph"/>
+        <w:jc w:val="center"/>
+        <w:rPr>
+          <w:rStyle w:val="Hyperlink"/>
+          <w:rFonts w:ascii="Times New Roman" w:hAnsi="Times New Roman" w:cs="Times New Roman"/>
+          <w:color w:val="000000"/>
+          <w:sz w:val="24"/>
+          <w:szCs w:val="24"/>
+          <w:u w:val="none"/>
+        </w:rPr>
+      </w:pPr>
+      <w:r>
+        <w:rPr>
+          <w:noProof/>
+        </w:rPr>
+        <w:lastRenderedPageBreak/>
+        <w:drawing>
+          <wp:inline distT="0" distB="0" distL="0" distR="0">
+            <wp:extent cx="2571750" cy="4572000"/>
+            <wp:effectExtent l="0" t="0" r="0" b="0"/>
+            <wp:docPr id="45" name="Picture 45" descr="https://lh5.googleusercontent.com/2u-sssMv1uWytOG7Ftxw-cGildpC6lBDYkLumvHpG2ik6kwOPoiyZ49QSdZB9JmK32g_XIW4iLMzph75tJ-o32PlMvYIuuTLzBd4_pFzCh_F5EMt2fW2A6tnyA"/>
+            <wp:cNvGraphicFramePr>
+              <a:graphicFrameLocks xmlns:a="http://schemas.openxmlformats.org/drawingml/2006/main" noChangeAspect="1"/>
+            </wp:cNvGraphicFramePr>
+            <a:graphic xmlns:a="http://schemas.openxmlformats.org/drawingml/2006/main">
+              <a:graphicData uri="http://schemas.openxmlformats.org/drawingml/2006/picture">
+                <pic:pic xmlns:pic="http://schemas.openxmlformats.org/drawingml/2006/picture">
+                  <pic:nvPicPr>
+                    <pic:cNvPr id="0" name="Picture 14" descr="https://lh5.googleusercontent.com/2u-sssMv1uWytOG7Ftxw-cGildpC6lBDYkLumvHpG2ik6kwOPoiyZ49QSdZB9JmK32g_XIW4iLMzph75tJ-o32PlMvYIuuTLzBd4_pFzCh_F5EMt2fW2A6tnyA"/>
+                    <pic:cNvPicPr>
+                      <a:picLocks noChangeAspect="1" noChangeArrowheads="1"/>
+                    </pic:cNvPicPr>
+                  </pic:nvPicPr>
+                  <pic:blipFill>
+                    <a:blip r:embed="rId63">
+                      <a:extLst>
+                        <a:ext uri="{28A0092B-C50C-407E-A947-70E740481C1C}">
+                          <a14:useLocalDpi xmlns:a14="http://schemas.microsoft.com/office/drawing/2010/main" val="0"/>
+                        </a:ext>
+                      </a:extLst>
+                    </a:blip>
+                    <a:srcRect/>
+                    <a:stretch>
+                      <a:fillRect/>
+                    </a:stretch>
+                  </pic:blipFill>
+                  <pic:spPr bwMode="auto">
+                    <a:xfrm>
+                      <a:off x="0" y="0"/>
+                      <a:ext cx="2571750" cy="4572000"/>
+                    </a:xfrm>
+                    <a:prstGeom prst="rect">
+                      <a:avLst/>
+                    </a:prstGeom>
+                    <a:noFill/>
+                    <a:ln>
+                      <a:noFill/>
+                    </a:ln>
+                  </pic:spPr>
+                </pic:pic>
+              </a:graphicData>
+            </a:graphic>
+          </wp:inline>
+        </w:drawing>
+      </w:r>
+    </w:p>
+    <w:p>
+      <w:pPr>
+        <w:pStyle w:val="ListParagraph"/>
+        <w:jc w:val="center"/>
+        <w:rPr>
+          <w:rStyle w:val="Hyperlink"/>
+          <w:rFonts w:ascii="Times New Roman" w:hAnsi="Times New Roman" w:cs="Times New Roman"/>
+          <w:color w:val="000000"/>
+          <w:sz w:val="24"/>
+          <w:szCs w:val="24"/>
+          <w:u w:val="none"/>
+        </w:rPr>
+      </w:pPr>
+    </w:p>
+    <w:p>
+      <w:pPr>
+        <w:pStyle w:val="NormalWeb"/>
+        <w:numPr>
+          <w:ilvl w:val="0"/>
+          <w:numId w:val="15"/>
+        </w:numPr>
+        <w:spacing w:before="0" w:beforeAutospacing="0" w:after="0" w:afterAutospacing="0"/>
+        <w:textAlignment w:val="baseline"/>
+        <w:rPr>
+          <w:color w:val="000000"/>
+        </w:rPr>
+      </w:pPr>
+      <w:r>
+        <w:rPr>
+          <w:color w:val="000000"/>
+        </w:rPr>
+        <w:t>Once you are on the Settings page, check the option to install application from Unknown Source as shown below. Once selected, click on the save button and go to step 3 and repeat the process again this time you should not get the dialogue to change settings.</w:t>
+      </w:r>
+    </w:p>
+    <w:p>
+      <w:pPr>
+        <w:pStyle w:val="NormalWeb"/>
+        <w:spacing w:before="0" w:beforeAutospacing="0" w:after="0" w:afterAutospacing="0"/>
+        <w:ind w:left="720"/>
+        <w:textAlignment w:val="baseline"/>
+        <w:rPr>
+          <w:color w:val="000000"/>
+        </w:rPr>
+      </w:pPr>
+    </w:p>
+    <w:p>
+      <w:pPr>
+        <w:pStyle w:val="ListParagraph"/>
+        <w:jc w:val="center"/>
+        <w:rPr>
+          <w:rStyle w:val="Hyperlink"/>
+          <w:rFonts w:ascii="Times New Roman" w:hAnsi="Times New Roman" w:cs="Times New Roman"/>
+          <w:color w:val="000000"/>
+          <w:sz w:val="24"/>
+          <w:szCs w:val="24"/>
+          <w:u w:val="none"/>
+        </w:rPr>
+      </w:pPr>
+      <w:r>
+        <w:rPr>
+          <w:noProof/>
+        </w:rPr>
+        <w:lastRenderedPageBreak/>
+        <w:drawing>
+          <wp:inline distT="0" distB="0" distL="0" distR="0">
+            <wp:extent cx="2571750" cy="4572000"/>
+            <wp:effectExtent l="0" t="0" r="0" b="0"/>
+            <wp:docPr id="46" name="Picture 46" descr="https://lh3.googleusercontent.com/Z0E1ukaTwstAg8OBDarf-gy8oAtlsRyS-U9t7CVZGR6vdb2xT-0u4EA3Mn1EgHkibYhtjWxoWArmpFg7E_xl0bG6JzAmDP0SEwlQibQTNO09Qp6MkSb_PUUJWw"/>
+            <wp:cNvGraphicFramePr>
+              <a:graphicFrameLocks xmlns:a="http://schemas.openxmlformats.org/drawingml/2006/main" noChangeAspect="1"/>
+            </wp:cNvGraphicFramePr>
+            <a:graphic xmlns:a="http://schemas.openxmlformats.org/drawingml/2006/main">
+              <a:graphicData uri="http://schemas.openxmlformats.org/drawingml/2006/picture">
+                <pic:pic xmlns:pic="http://schemas.openxmlformats.org/drawingml/2006/picture">
+                  <pic:nvPicPr>
+                    <pic:cNvPr id="0" name="Picture 16" descr="https://lh3.googleusercontent.com/Z0E1ukaTwstAg8OBDarf-gy8oAtlsRyS-U9t7CVZGR6vdb2xT-0u4EA3Mn1EgHkibYhtjWxoWArmpFg7E_xl0bG6JzAmDP0SEwlQibQTNO09Qp6MkSb_PUUJWw"/>
+                    <pic:cNvPicPr>
+                      <a:picLocks noChangeAspect="1" noChangeArrowheads="1"/>
+                    </pic:cNvPicPr>
+                  </pic:nvPicPr>
+                  <pic:blipFill>
+                    <a:blip r:embed="rId64">
+                      <a:extLst>
+                        <a:ext uri="{28A0092B-C50C-407E-A947-70E740481C1C}">
+                          <a14:useLocalDpi xmlns:a14="http://schemas.microsoft.com/office/drawing/2010/main" val="0"/>
+                        </a:ext>
+                      </a:extLst>
+                    </a:blip>
+                    <a:srcRect/>
+                    <a:stretch>
+                      <a:fillRect/>
+                    </a:stretch>
+                  </pic:blipFill>
+                  <pic:spPr bwMode="auto">
+                    <a:xfrm>
+                      <a:off x="0" y="0"/>
+                      <a:ext cx="2571750" cy="4572000"/>
+                    </a:xfrm>
+                    <a:prstGeom prst="rect">
+                      <a:avLst/>
+                    </a:prstGeom>
+                    <a:noFill/>
+                    <a:ln>
+                      <a:noFill/>
+                    </a:ln>
+                  </pic:spPr>
+                </pic:pic>
+              </a:graphicData>
+            </a:graphic>
+          </wp:inline>
+        </w:drawing>
+      </w:r>
+    </w:p>
+    <w:p>
+      <w:pPr>
+        <w:pStyle w:val="ListParagraph"/>
+        <w:jc w:val="center"/>
+        <w:rPr>
+          <w:rStyle w:val="Hyperlink"/>
+          <w:rFonts w:ascii="Times New Roman" w:hAnsi="Times New Roman" w:cs="Times New Roman"/>
+          <w:color w:val="000000"/>
+          <w:sz w:val="24"/>
+          <w:szCs w:val="24"/>
+          <w:u w:val="none"/>
+        </w:rPr>
+      </w:pPr>
+    </w:p>
+    <w:p>
+      <w:pPr>
+        <w:pStyle w:val="NormalWeb"/>
+        <w:numPr>
+          <w:ilvl w:val="0"/>
+          <w:numId w:val="15"/>
+        </w:numPr>
+        <w:spacing w:before="0" w:beforeAutospacing="0" w:after="0" w:afterAutospacing="0"/>
+        <w:textAlignment w:val="baseline"/>
+        <w:rPr>
+          <w:color w:val="000000"/>
+        </w:rPr>
+      </w:pPr>
+      <w:r>
+        <w:rPr>
+          <w:color w:val="000000"/>
+        </w:rPr>
+        <w:t>Click on the application’s APK file name.  A new screen showing the selected application’s name at the top is displayed.  This screen gives you more details about the application including different functionalities</w:t>
+      </w:r>
+      <w:r>
+        <w:rPr>
+          <w:color w:val="000000"/>
+        </w:rPr>
+        <w:t xml:space="preserve"> that</w:t>
+      </w:r>
+      <w:r>
+        <w:rPr>
+          <w:color w:val="000000"/>
+        </w:rPr>
+        <w:t xml:space="preserve"> it will need to access. To install the application, click on Install button.</w:t>
+      </w:r>
+    </w:p>
+    <w:p>
+      <w:pPr>
+        <w:pStyle w:val="NormalWeb"/>
+        <w:spacing w:before="0" w:beforeAutospacing="0" w:after="0" w:afterAutospacing="0"/>
+        <w:ind w:left="720"/>
+        <w:textAlignment w:val="baseline"/>
+        <w:rPr>
+          <w:color w:val="000000"/>
+        </w:rPr>
+      </w:pPr>
+    </w:p>
+    <w:p>
+      <w:pPr>
+        <w:pStyle w:val="ListParagraph"/>
+        <w:jc w:val="center"/>
+        <w:rPr>
+          <w:rStyle w:val="Hyperlink"/>
+          <w:rFonts w:ascii="Times New Roman" w:hAnsi="Times New Roman" w:cs="Times New Roman"/>
+          <w:color w:val="000000"/>
+          <w:sz w:val="24"/>
+          <w:szCs w:val="24"/>
+          <w:u w:val="none"/>
+        </w:rPr>
+      </w:pPr>
+      <w:r>
+        <w:rPr>
+          <w:noProof/>
+        </w:rPr>
+        <w:lastRenderedPageBreak/>
+        <w:drawing>
+          <wp:inline distT="0" distB="0" distL="0" distR="0">
+            <wp:extent cx="2571750" cy="4572000"/>
+            <wp:effectExtent l="0" t="0" r="0" b="0"/>
+            <wp:docPr id="47" name="Picture 47" descr="https://lh5.googleusercontent.com/6LTE4oiRiiU1hLy4ZI1YPCm7iNRik6OpaoUbyIaBE90Rmivxkrl0jIJI8uGdaKYWZnXNbf0hBHW3G35ABptT1BqQPwYd34mzsx__BZsyGgjP2Lq9qefX4cwpvA"/>
+            <wp:cNvGraphicFramePr>
+              <a:graphicFrameLocks xmlns:a="http://schemas.openxmlformats.org/drawingml/2006/main" noChangeAspect="1"/>
+            </wp:cNvGraphicFramePr>
+            <a:graphic xmlns:a="http://schemas.openxmlformats.org/drawingml/2006/main">
+              <a:graphicData uri="http://schemas.openxmlformats.org/drawingml/2006/picture">
+                <pic:pic xmlns:pic="http://schemas.openxmlformats.org/drawingml/2006/picture">
+                  <pic:nvPicPr>
+                    <pic:cNvPr id="0" name="Picture 18" descr="https://lh5.googleusercontent.com/6LTE4oiRiiU1hLy4ZI1YPCm7iNRik6OpaoUbyIaBE90Rmivxkrl0jIJI8uGdaKYWZnXNbf0hBHW3G35ABptT1BqQPwYd34mzsx__BZsyGgjP2Lq9qefX4cwpvA"/>
+                    <pic:cNvPicPr>
+                      <a:picLocks noChangeAspect="1" noChangeArrowheads="1"/>
+                    </pic:cNvPicPr>
+                  </pic:nvPicPr>
+                  <pic:blipFill>
+                    <a:blip r:embed="rId65">
+                      <a:extLst>
+                        <a:ext uri="{28A0092B-C50C-407E-A947-70E740481C1C}">
+                          <a14:useLocalDpi xmlns:a14="http://schemas.microsoft.com/office/drawing/2010/main" val="0"/>
+                        </a:ext>
+                      </a:extLst>
+                    </a:blip>
+                    <a:srcRect/>
+                    <a:stretch>
+                      <a:fillRect/>
+                    </a:stretch>
+                  </pic:blipFill>
+                  <pic:spPr bwMode="auto">
+                    <a:xfrm>
+                      <a:off x="0" y="0"/>
+                      <a:ext cx="2571750" cy="4572000"/>
+                    </a:xfrm>
+                    <a:prstGeom prst="rect">
+                      <a:avLst/>
+                    </a:prstGeom>
+                    <a:noFill/>
+                    <a:ln>
+                      <a:noFill/>
+                    </a:ln>
+                  </pic:spPr>
+                </pic:pic>
+              </a:graphicData>
+            </a:graphic>
+          </wp:inline>
+        </w:drawing>
+      </w:r>
+    </w:p>
+    <w:p>
+      <w:pPr>
+        <w:pStyle w:val="ListParagraph"/>
+        <w:jc w:val="center"/>
+        <w:rPr>
+          <w:rStyle w:val="Hyperlink"/>
+          <w:rFonts w:ascii="Times New Roman" w:hAnsi="Times New Roman" w:cs="Times New Roman"/>
+          <w:color w:val="000000"/>
+          <w:sz w:val="24"/>
+          <w:szCs w:val="24"/>
+          <w:u w:val="none"/>
+        </w:rPr>
+      </w:pPr>
+    </w:p>
+    <w:p>
+      <w:pPr>
+        <w:pStyle w:val="ListParagraph"/>
+        <w:numPr>
+          <w:ilvl w:val="0"/>
+          <w:numId w:val="15"/>
+        </w:numPr>
+        <w:rPr>
+          <w:rFonts w:ascii="Times New Roman" w:hAnsi="Times New Roman" w:cs="Times New Roman"/>
+          <w:sz w:val="24"/>
+          <w:szCs w:val="24"/>
+        </w:rPr>
+      </w:pPr>
+      <w:r>
+        <w:rPr>
+          <w:rFonts w:ascii="Times New Roman" w:hAnsi="Times New Roman" w:cs="Times New Roman"/>
+          <w:sz w:val="24"/>
+          <w:szCs w:val="24"/>
+        </w:rPr>
+        <w:t xml:space="preserve">You will see the progress </w:t>
+      </w:r>
+      <w:r>
+        <w:rPr>
+          <w:rFonts w:ascii="Times New Roman" w:hAnsi="Times New Roman" w:cs="Times New Roman"/>
+          <w:sz w:val="24"/>
+          <w:szCs w:val="24"/>
+        </w:rPr>
+        <w:t>screen which indicates</w:t>
+      </w:r>
+      <w:r>
+        <w:rPr>
+          <w:rFonts w:ascii="Times New Roman" w:hAnsi="Times New Roman" w:cs="Times New Roman"/>
+          <w:sz w:val="24"/>
+          <w:szCs w:val="24"/>
+        </w:rPr>
+        <w:t xml:space="preserve"> about the installation progress.</w:t>
+      </w:r>
+    </w:p>
+    <w:p>
+      <w:pPr>
+        <w:pStyle w:val="ListParagraph"/>
+        <w:rPr>
+          <w:rFonts w:ascii="Times New Roman" w:hAnsi="Times New Roman" w:cs="Times New Roman"/>
+          <w:sz w:val="24"/>
+          <w:szCs w:val="24"/>
+        </w:rPr>
+      </w:pPr>
+    </w:p>
+    <w:p>
+      <w:pPr>
+        <w:pStyle w:val="ListParagraph"/>
+        <w:jc w:val="center"/>
+        <w:rPr>
+          <w:rStyle w:val="Hyperlink"/>
+          <w:rFonts w:ascii="Times New Roman" w:hAnsi="Times New Roman" w:cs="Times New Roman"/>
+          <w:color w:val="000000"/>
+          <w:sz w:val="24"/>
+          <w:szCs w:val="24"/>
+          <w:u w:val="none"/>
+        </w:rPr>
+      </w:pPr>
+      <w:r>
+        <w:rPr>
+          <w:noProof/>
+        </w:rPr>
+        <w:lastRenderedPageBreak/>
+        <w:drawing>
+          <wp:inline distT="0" distB="0" distL="0" distR="0">
+            <wp:extent cx="2571750" cy="4572000"/>
+            <wp:effectExtent l="0" t="0" r="0" b="0"/>
+            <wp:docPr id="48" name="Picture 48" descr="https://lh5.googleusercontent.com/3ZYOS9SEVSz6ULP1X6XYtX30ZKxnoSUQ51KPv2nQVPwg2S3BDY8PfnBVRo2o1zH-sWueJ5trpk6uK9NE1LB0FxxmZZBezjZ5QgEjy7B6kSo7iuGI1rH4fFCGcw"/>
+            <wp:cNvGraphicFramePr>
+              <a:graphicFrameLocks xmlns:a="http://schemas.openxmlformats.org/drawingml/2006/main" noChangeAspect="1"/>
+            </wp:cNvGraphicFramePr>
+            <a:graphic xmlns:a="http://schemas.openxmlformats.org/drawingml/2006/main">
+              <a:graphicData uri="http://schemas.openxmlformats.org/drawingml/2006/picture">
+                <pic:pic xmlns:pic="http://schemas.openxmlformats.org/drawingml/2006/picture">
+                  <pic:nvPicPr>
+                    <pic:cNvPr id="0" name="Picture 20" descr="https://lh5.googleusercontent.com/3ZYOS9SEVSz6ULP1X6XYtX30ZKxnoSUQ51KPv2nQVPwg2S3BDY8PfnBVRo2o1zH-sWueJ5trpk6uK9NE1LB0FxxmZZBezjZ5QgEjy7B6kSo7iuGI1rH4fFCGcw"/>
+                    <pic:cNvPicPr>
+                      <a:picLocks noChangeAspect="1" noChangeArrowheads="1"/>
+                    </pic:cNvPicPr>
+                  </pic:nvPicPr>
+                  <pic:blipFill>
+                    <a:blip r:embed="rId66">
+                      <a:extLst>
+                        <a:ext uri="{28A0092B-C50C-407E-A947-70E740481C1C}">
+                          <a14:useLocalDpi xmlns:a14="http://schemas.microsoft.com/office/drawing/2010/main" val="0"/>
+                        </a:ext>
+                      </a:extLst>
+                    </a:blip>
+                    <a:srcRect/>
+                    <a:stretch>
+                      <a:fillRect/>
+                    </a:stretch>
+                  </pic:blipFill>
+                  <pic:spPr bwMode="auto">
+                    <a:xfrm>
+                      <a:off x="0" y="0"/>
+                      <a:ext cx="2571750" cy="4572000"/>
+                    </a:xfrm>
+                    <a:prstGeom prst="rect">
+                      <a:avLst/>
+                    </a:prstGeom>
+                    <a:noFill/>
+                    <a:ln>
+                      <a:noFill/>
+                    </a:ln>
+                  </pic:spPr>
+                </pic:pic>
+              </a:graphicData>
+            </a:graphic>
+          </wp:inline>
+        </w:drawing>
+      </w:r>
+    </w:p>
+    <w:p>
+      <w:pPr>
+        <w:pStyle w:val="ListParagraph"/>
+        <w:jc w:val="center"/>
+        <w:rPr>
+          <w:rStyle w:val="Hyperlink"/>
+          <w:rFonts w:ascii="Times New Roman" w:hAnsi="Times New Roman" w:cs="Times New Roman"/>
+          <w:color w:val="000000"/>
+          <w:sz w:val="24"/>
+          <w:szCs w:val="24"/>
+          <w:u w:val="none"/>
+        </w:rPr>
+      </w:pPr>
+    </w:p>
+    <w:p>
+      <w:pPr>
+        <w:pStyle w:val="ListParagraph"/>
+        <w:numPr>
+          <w:ilvl w:val="0"/>
+          <w:numId w:val="15"/>
+        </w:numPr>
+        <w:rPr>
+          <w:rFonts w:ascii="Times New Roman" w:hAnsi="Times New Roman" w:cs="Times New Roman"/>
+          <w:sz w:val="24"/>
+          <w:szCs w:val="24"/>
+        </w:rPr>
+      </w:pPr>
+      <w:r>
+        <w:rPr>
+          <w:rFonts w:ascii="Times New Roman" w:hAnsi="Times New Roman" w:cs="Times New Roman"/>
+          <w:sz w:val="24"/>
+          <w:szCs w:val="24"/>
+        </w:rPr>
+        <w:t xml:space="preserve">A new screen is displayed once the installation is complete and you can choose to immediately run the application by clicking the Open button </w:t>
+      </w:r>
+      <w:r>
+        <w:rPr>
+          <w:rFonts w:ascii="Times New Roman" w:hAnsi="Times New Roman" w:cs="Times New Roman"/>
+          <w:sz w:val="24"/>
+          <w:szCs w:val="24"/>
+        </w:rPr>
+        <w:t>at</w:t>
+      </w:r>
+      <w:r>
+        <w:rPr>
+          <w:rFonts w:ascii="Times New Roman" w:hAnsi="Times New Roman" w:cs="Times New Roman"/>
+          <w:sz w:val="24"/>
+          <w:szCs w:val="24"/>
+        </w:rPr>
+        <w:t xml:space="preserve"> the bottom of the screen.</w:t>
+      </w:r>
+    </w:p>
+    <w:p>
+      <w:pPr>
+        <w:pStyle w:val="ListParagraph"/>
+        <w:rPr>
+          <w:rFonts w:ascii="Times New Roman" w:hAnsi="Times New Roman" w:cs="Times New Roman"/>
+          <w:sz w:val="24"/>
+          <w:szCs w:val="24"/>
+        </w:rPr>
+      </w:pPr>
+    </w:p>
+    <w:p>
+      <w:pPr>
+        <w:pStyle w:val="ListParagraph"/>
+        <w:jc w:val="center"/>
+        <w:rPr>
+          <w:rStyle w:val="Hyperlink"/>
+          <w:rFonts w:ascii="Times New Roman" w:hAnsi="Times New Roman" w:cs="Times New Roman"/>
+          <w:color w:val="000000"/>
+          <w:sz w:val="24"/>
+          <w:szCs w:val="24"/>
+          <w:u w:val="none"/>
+        </w:rPr>
+      </w:pPr>
+      <w:r>
+        <w:rPr>
+          <w:noProof/>
+        </w:rPr>
+        <w:lastRenderedPageBreak/>
+        <w:drawing>
+          <wp:inline distT="0" distB="0" distL="0" distR="0">
+            <wp:extent cx="2571750" cy="4572000"/>
+            <wp:effectExtent l="0" t="0" r="0" b="0"/>
+            <wp:docPr id="49" name="Picture 49" descr="https://lh5.googleusercontent.com/00-PblqNi_QZYRpx2Lx6QYwtKR7lxtyIOnhT9G-EDAS-snaLM5ujDiaY9voX4jtnLwHz94mT-OjJIyHpDfmVBLVtxc7JXxGZjdq0s4Kn8fQ1y0WPjfqKoNPFtQ"/>
+            <wp:cNvGraphicFramePr>
+              <a:graphicFrameLocks xmlns:a="http://schemas.openxmlformats.org/drawingml/2006/main" noChangeAspect="1"/>
+            </wp:cNvGraphicFramePr>
+            <a:graphic xmlns:a="http://schemas.openxmlformats.org/drawingml/2006/main">
+              <a:graphicData uri="http://schemas.openxmlformats.org/drawingml/2006/picture">
+                <pic:pic xmlns:pic="http://schemas.openxmlformats.org/drawingml/2006/picture">
+                  <pic:nvPicPr>
+                    <pic:cNvPr id="0" name="Picture 22" descr="https://lh5.googleusercontent.com/00-PblqNi_QZYRpx2Lx6QYwtKR7lxtyIOnhT9G-EDAS-snaLM5ujDiaY9voX4jtnLwHz94mT-OjJIyHpDfmVBLVtxc7JXxGZjdq0s4Kn8fQ1y0WPjfqKoNPFtQ"/>
+                    <pic:cNvPicPr>
+                      <a:picLocks noChangeAspect="1" noChangeArrowheads="1"/>
+                    </pic:cNvPicPr>
+                  </pic:nvPicPr>
+                  <pic:blipFill>
+                    <a:blip r:embed="rId67">
+                      <a:extLst>
+                        <a:ext uri="{28A0092B-C50C-407E-A947-70E740481C1C}">
+                          <a14:useLocalDpi xmlns:a14="http://schemas.microsoft.com/office/drawing/2010/main" val="0"/>
+                        </a:ext>
+                      </a:extLst>
+                    </a:blip>
+                    <a:srcRect/>
+                    <a:stretch>
+                      <a:fillRect/>
+                    </a:stretch>
+                  </pic:blipFill>
+                  <pic:spPr bwMode="auto">
+                    <a:xfrm>
+                      <a:off x="0" y="0"/>
+                      <a:ext cx="2571750" cy="4572000"/>
+                    </a:xfrm>
+                    <a:prstGeom prst="rect">
+                      <a:avLst/>
+                    </a:prstGeom>
+                    <a:noFill/>
+                    <a:ln>
+                      <a:noFill/>
+                    </a:ln>
+                  </pic:spPr>
+                </pic:pic>
+              </a:graphicData>
+            </a:graphic>
+          </wp:inline>
+        </w:drawing>
+      </w:r>
+    </w:p>
+    <w:p>
+      <w:pPr>
+        <w:pStyle w:val="ListParagraph"/>
+        <w:jc w:val="center"/>
+        <w:rPr>
+          <w:rStyle w:val="Hyperlink"/>
+          <w:rFonts w:ascii="Times New Roman" w:hAnsi="Times New Roman" w:cs="Times New Roman"/>
+          <w:color w:val="000000"/>
+          <w:sz w:val="24"/>
+          <w:szCs w:val="24"/>
+          <w:u w:val="none"/>
+        </w:rPr>
+      </w:pPr>
+    </w:p>
+    <w:p>
+      <w:pPr>
+        <w:pStyle w:val="ListParagraph"/>
+        <w:numPr>
+          <w:ilvl w:val="0"/>
+          <w:numId w:val="15"/>
+        </w:numPr>
+        <w:rPr>
+          <w:rFonts w:ascii="Times New Roman" w:hAnsi="Times New Roman" w:cs="Times New Roman"/>
+          <w:sz w:val="24"/>
+          <w:szCs w:val="24"/>
+        </w:rPr>
+      </w:pPr>
+      <w:r>
+        <w:rPr>
+          <w:rFonts w:ascii="Times New Roman" w:hAnsi="Times New Roman" w:cs="Times New Roman"/>
+          <w:sz w:val="24"/>
+          <w:szCs w:val="24"/>
+        </w:rPr>
+        <w:t>After installing the application when you run the application, you would see the login page. Please login to the application using the credentials provided. (You can also sign up as a new user in web and use those credentials).</w:t>
+      </w:r>
+    </w:p>
+    <w:p>
+      <w:pPr>
+        <w:pStyle w:val="ListParagraph"/>
+        <w:rPr>
+          <w:rFonts w:ascii="Times New Roman" w:hAnsi="Times New Roman" w:cs="Times New Roman"/>
+          <w:sz w:val="24"/>
+          <w:szCs w:val="24"/>
+        </w:rPr>
+      </w:pPr>
+    </w:p>
+    <w:p>
+      <w:pPr>
+        <w:pStyle w:val="ListParagraph"/>
+        <w:jc w:val="center"/>
+        <w:rPr>
+          <w:rStyle w:val="Hyperlink"/>
+          <w:rFonts w:ascii="Times New Roman" w:hAnsi="Times New Roman" w:cs="Times New Roman"/>
+          <w:color w:val="000000"/>
+          <w:sz w:val="24"/>
+          <w:szCs w:val="24"/>
+          <w:u w:val="none"/>
+        </w:rPr>
+      </w:pPr>
+      <w:r>
+        <w:rPr>
+          <w:noProof/>
+        </w:rPr>
+        <w:lastRenderedPageBreak/>
+        <w:drawing>
+          <wp:inline distT="0" distB="0" distL="0" distR="0">
+            <wp:extent cx="2571750" cy="4572000"/>
+            <wp:effectExtent l="0" t="0" r="0" b="0"/>
+            <wp:docPr id="50" name="Picture 50" descr="https://lh4.googleusercontent.com/NadzzGP_9JRYcJyoQsk2PeK2tkqUINveJ4A-odbmr1z_X9FFmtkptAZ86OTwypWGEd1IbqveITgomkWTp282eqFyjc350xnl_cQ_lMT9hGCoXL2Wd8117SiFSg"/>
+            <wp:cNvGraphicFramePr>
+              <a:graphicFrameLocks xmlns:a="http://schemas.openxmlformats.org/drawingml/2006/main" noChangeAspect="1"/>
+            </wp:cNvGraphicFramePr>
+            <a:graphic xmlns:a="http://schemas.openxmlformats.org/drawingml/2006/main">
+              <a:graphicData uri="http://schemas.openxmlformats.org/drawingml/2006/picture">
+                <pic:pic xmlns:pic="http://schemas.openxmlformats.org/drawingml/2006/picture">
+                  <pic:nvPicPr>
+                    <pic:cNvPr id="0" name="Picture 24" descr="https://lh4.googleusercontent.com/NadzzGP_9JRYcJyoQsk2PeK2tkqUINveJ4A-odbmr1z_X9FFmtkptAZ86OTwypWGEd1IbqveITgomkWTp282eqFyjc350xnl_cQ_lMT9hGCoXL2Wd8117SiFSg"/>
+                    <pic:cNvPicPr>
+                      <a:picLocks noChangeAspect="1" noChangeArrowheads="1"/>
+                    </pic:cNvPicPr>
+                  </pic:nvPicPr>
+                  <pic:blipFill>
+                    <a:blip r:embed="rId68">
+                      <a:extLst>
+                        <a:ext uri="{28A0092B-C50C-407E-A947-70E740481C1C}">
+                          <a14:useLocalDpi xmlns:a14="http://schemas.microsoft.com/office/drawing/2010/main" val="0"/>
+                        </a:ext>
+                      </a:extLst>
+                    </a:blip>
+                    <a:srcRect/>
+                    <a:stretch>
+                      <a:fillRect/>
+                    </a:stretch>
+                  </pic:blipFill>
+                  <pic:spPr bwMode="auto">
+                    <a:xfrm>
+                      <a:off x="0" y="0"/>
+                      <a:ext cx="2571750" cy="4572000"/>
+                    </a:xfrm>
+                    <a:prstGeom prst="rect">
+                      <a:avLst/>
+                    </a:prstGeom>
+                    <a:noFill/>
+                    <a:ln>
+                      <a:noFill/>
+                    </a:ln>
+                  </pic:spPr>
+                </pic:pic>
+              </a:graphicData>
+            </a:graphic>
+          </wp:inline>
+        </w:drawing>
+      </w:r>
+    </w:p>
+    <w:p>
+      <w:pPr>
+        <w:pStyle w:val="ListParagraph"/>
+        <w:jc w:val="center"/>
+        <w:rPr>
+          <w:rStyle w:val="Hyperlink"/>
+          <w:rFonts w:ascii="Times New Roman" w:hAnsi="Times New Roman" w:cs="Times New Roman"/>
+          <w:color w:val="000000"/>
+          <w:sz w:val="24"/>
+          <w:szCs w:val="24"/>
+          <w:u w:val="none"/>
+        </w:rPr>
+      </w:pPr>
+    </w:p>
+    <w:p>
+      <w:pPr>
+        <w:pStyle w:val="NormalWeb"/>
+        <w:numPr>
+          <w:ilvl w:val="0"/>
+          <w:numId w:val="15"/>
+        </w:numPr>
+        <w:spacing w:before="0" w:beforeAutospacing="0" w:after="0" w:afterAutospacing="0"/>
+        <w:textAlignment w:val="baseline"/>
+        <w:rPr>
+          <w:color w:val="000000"/>
+        </w:rPr>
+      </w:pPr>
+      <w:r>
+        <w:rPr>
+          <w:color w:val="000000"/>
+        </w:rPr>
+        <w:t>After login you would see the below Menu screen</w:t>
+      </w:r>
+      <w:r>
+        <w:rPr>
+          <w:color w:val="000000"/>
+        </w:rPr>
+        <w:t>. C</w:t>
+      </w:r>
+      <w:r>
+        <w:rPr>
+          <w:color w:val="000000"/>
+        </w:rPr>
+        <w:t>lick on the specific button to perform the operation you want.</w:t>
+      </w:r>
+    </w:p>
+    <w:p>
+      <w:pPr>
+        <w:pStyle w:val="NormalWeb"/>
+        <w:spacing w:before="0" w:beforeAutospacing="0" w:after="0" w:afterAutospacing="0"/>
+        <w:ind w:left="720"/>
+        <w:textAlignment w:val="baseline"/>
+        <w:rPr>
+          <w:color w:val="000000"/>
+        </w:rPr>
+      </w:pPr>
+    </w:p>
+    <w:p>
+      <w:pPr>
+        <w:pStyle w:val="ListParagraph"/>
+        <w:jc w:val="center"/>
+        <w:rPr>
+          <w:rStyle w:val="Hyperlink"/>
+          <w:rFonts w:ascii="Times New Roman" w:hAnsi="Times New Roman" w:cs="Times New Roman"/>
+          <w:color w:val="000000"/>
+          <w:sz w:val="24"/>
+          <w:szCs w:val="24"/>
+          <w:u w:val="none"/>
+        </w:rPr>
+      </w:pPr>
+      <w:r>
+        <w:rPr>
+          <w:noProof/>
+        </w:rPr>
+        <w:lastRenderedPageBreak/>
+        <w:drawing>
+          <wp:inline distT="0" distB="0" distL="0" distR="0">
+            <wp:extent cx="2571750" cy="4572000"/>
+            <wp:effectExtent l="0" t="0" r="0" b="0"/>
+            <wp:docPr id="51" name="Picture 51" descr="https://lh3.googleusercontent.com/r6HzbccILa0nWyVB2M3q6lHLmvCNz7144YVsdMANIjlIkcBZX6EA5h1ekydPAHXxJE38mVB9O3v08ih1cxqgCwV-S0N7IB7NKlG5Kuo_f4vKcB8XBuU5o3LccQ"/>
+            <wp:cNvGraphicFramePr>
+              <a:graphicFrameLocks xmlns:a="http://schemas.openxmlformats.org/drawingml/2006/main" noChangeAspect="1"/>
+            </wp:cNvGraphicFramePr>
+            <a:graphic xmlns:a="http://schemas.openxmlformats.org/drawingml/2006/main">
+              <a:graphicData uri="http://schemas.openxmlformats.org/drawingml/2006/picture">
+                <pic:pic xmlns:pic="http://schemas.openxmlformats.org/drawingml/2006/picture">
+                  <pic:nvPicPr>
+                    <pic:cNvPr id="0" name="Picture 26" descr="https://lh3.googleusercontent.com/r6HzbccILa0nWyVB2M3q6lHLmvCNz7144YVsdMANIjlIkcBZX6EA5h1ekydPAHXxJE38mVB9O3v08ih1cxqgCwV-S0N7IB7NKlG5Kuo_f4vKcB8XBuU5o3LccQ"/>
+                    <pic:cNvPicPr>
+                      <a:picLocks noChangeAspect="1" noChangeArrowheads="1"/>
+                    </pic:cNvPicPr>
+                  </pic:nvPicPr>
+                  <pic:blipFill>
+                    <a:blip r:embed="rId69">
+                      <a:extLst>
+                        <a:ext uri="{28A0092B-C50C-407E-A947-70E740481C1C}">
+                          <a14:useLocalDpi xmlns:a14="http://schemas.microsoft.com/office/drawing/2010/main" val="0"/>
+                        </a:ext>
+                      </a:extLst>
+                    </a:blip>
+                    <a:srcRect/>
+                    <a:stretch>
+                      <a:fillRect/>
+                    </a:stretch>
+                  </pic:blipFill>
+                  <pic:spPr bwMode="auto">
+                    <a:xfrm>
+                      <a:off x="0" y="0"/>
+                      <a:ext cx="2571750" cy="4572000"/>
+                    </a:xfrm>
+                    <a:prstGeom prst="rect">
+                      <a:avLst/>
+                    </a:prstGeom>
+                    <a:noFill/>
+                    <a:ln>
+                      <a:noFill/>
+                    </a:ln>
+                  </pic:spPr>
+                </pic:pic>
+              </a:graphicData>
+            </a:graphic>
+          </wp:inline>
+        </w:drawing>
+      </w:r>
+    </w:p>
+    <w:p>
+      <w:pPr>
+        <w:pStyle w:val="ListParagraph"/>
+        <w:rPr>
+          <w:rStyle w:val="Hyperlink"/>
+          <w:rFonts w:ascii="Times New Roman" w:hAnsi="Times New Roman" w:cs="Times New Roman"/>
+          <w:color w:val="000000"/>
+          <w:sz w:val="24"/>
+          <w:szCs w:val="24"/>
+          <w:u w:val="none"/>
+        </w:rPr>
+      </w:pPr>
+    </w:p>
+    <w:p>
+      <w:pPr>
+        <w:rPr>
+          <w:rStyle w:val="Hyperlink"/>
+          <w:rFonts w:ascii="Times New Roman" w:hAnsi="Times New Roman" w:cs="Times New Roman"/>
+          <w:color w:val="000000"/>
+          <w:sz w:val="24"/>
+          <w:szCs w:val="24"/>
+          <w:u w:val="none"/>
+        </w:rPr>
+      </w:pPr>
+      <w:r>
+        <w:rPr>
+          <w:rStyle w:val="Hyperlink"/>
           <w:rFonts w:ascii="Times New Roman" w:hAnsi="Times New Roman" w:cs="Times New Roman"/>
           <w:b/>
-          <w:sz w:val="24"/>
-          <w:szCs w:val="24"/>
+          <w:color w:val="000000"/>
+          <w:sz w:val="24"/>
+          <w:szCs w:val="24"/>
+          <w:u w:val="none"/>
         </w:rPr>
         <w:t>Congratulations!</w:t>
       </w:r>
       <w:r>
         <w:rPr>
-          <w:rFonts w:ascii="Times New Roman" w:hAnsi="Times New Roman" w:cs="Times New Roman"/>
-          <w:sz w:val="24"/>
-          <w:szCs w:val="24"/>
-        </w:rPr>
-        <w:t xml:space="preserve"> Your</w:t>
-      </w:r>
-      <w:r>
-        <w:rPr>
-          <w:rFonts w:ascii="Times New Roman" w:hAnsi="Times New Roman" w:cs="Times New Roman"/>
-          <w:sz w:val="24"/>
-          <w:szCs w:val="24"/>
-        </w:rPr>
-        <w:t xml:space="preserve"> Scheduler</w:t>
-      </w:r>
-      <w:r>
-        <w:rPr>
-          <w:rFonts w:ascii="Times New Roman" w:hAnsi="Times New Roman" w:cs="Times New Roman"/>
-          <w:sz w:val="24"/>
-          <w:szCs w:val="24"/>
-        </w:rPr>
-        <w:t xml:space="preserve"> application is deployed successfully.</w:t>
+          <w:rStyle w:val="Hyperlink"/>
+          <w:rFonts w:ascii="Times New Roman" w:hAnsi="Times New Roman" w:cs="Times New Roman"/>
+          <w:b/>
+          <w:color w:val="000000"/>
+          <w:sz w:val="24"/>
+          <w:szCs w:val="24"/>
+          <w:u w:val="none"/>
+        </w:rPr>
+        <w:t xml:space="preserve"> </w:t>
+      </w:r>
+      <w:r>
+        <w:rPr>
+          <w:rStyle w:val="Hyperlink"/>
+          <w:rFonts w:ascii="Times New Roman" w:hAnsi="Times New Roman" w:cs="Times New Roman"/>
+          <w:color w:val="000000"/>
+          <w:sz w:val="24"/>
+          <w:szCs w:val="24"/>
+          <w:u w:val="none"/>
+        </w:rPr>
+        <w:t>Now you can book your appointments from Scheduler Mobile App and receive notifications about any updates for appointments.</w:t>
       </w:r>
     </w:p>
     <w:sectPr>
-      <w:headerReference w:type="default" r:id="rId59"/>
+      <w:headerReference w:type="default" r:id="rId70"/>
       <w:pgSz w:w="12240" w:h="15840"/>
       <w:pgMar w:top="1440" w:right="1440" w:bottom="1440" w:left="1440" w:header="720" w:footer="720" w:gutter="0"/>
       <w:cols w:space="720"/>
@@ -8008,6 +10115,95 @@
     </w:lvl>
   </w:abstractNum>
   <w:abstractNum w:abstractNumId="1">
+    <w:nsid w:val="03FA4C56"/>
+    <w:multiLevelType w:val="hybridMultilevel"/>
+    <w:tmpl w:val="BC4EA73E"/>
+    <w:lvl w:ilvl="0" w:tplc="1009000F">
+      <w:start w:val="1"/>
+      <w:numFmt w:val="decimal"/>
+      <w:lvlText w:val="%1."/>
+      <w:lvlJc w:val="left"/>
+      <w:pPr>
+        <w:ind w:left="720" w:hanging="360"/>
+      </w:pPr>
+      <w:rPr>
+        <w:rFonts w:hint="default"/>
+      </w:rPr>
+    </w:lvl>
+    <w:lvl w:ilvl="1" w:tplc="10090019" w:tentative="1">
+      <w:start w:val="1"/>
+      <w:numFmt w:val="lowerLetter"/>
+      <w:lvlText w:val="%2."/>
+      <w:lvlJc w:val="left"/>
+      <w:pPr>
+        <w:ind w:left="1440" w:hanging="360"/>
+      </w:pPr>
+    </w:lvl>
+    <w:lvl w:ilvl="2" w:tplc="1009001B" w:tentative="1">
+      <w:start w:val="1"/>
+      <w:numFmt w:val="lowerRoman"/>
+      <w:lvlText w:val="%3."/>
+      <w:lvlJc w:val="right"/>
+      <w:pPr>
+        <w:ind w:left="2160" w:hanging="180"/>
+      </w:pPr>
+    </w:lvl>
+    <w:lvl w:ilvl="3" w:tplc="1009000F" w:tentative="1">
+      <w:start w:val="1"/>
+      <w:numFmt w:val="decimal"/>
+      <w:lvlText w:val="%4."/>
+      <w:lvlJc w:val="left"/>
+      <w:pPr>
+        <w:ind w:left="2880" w:hanging="360"/>
+      </w:pPr>
+    </w:lvl>
+    <w:lvl w:ilvl="4" w:tplc="10090019" w:tentative="1">
+      <w:start w:val="1"/>
+      <w:numFmt w:val="lowerLetter"/>
+      <w:lvlText w:val="%5."/>
+      <w:lvlJc w:val="left"/>
+      <w:pPr>
+        <w:ind w:left="3600" w:hanging="360"/>
+      </w:pPr>
+    </w:lvl>
+    <w:lvl w:ilvl="5" w:tplc="1009001B" w:tentative="1">
+      <w:start w:val="1"/>
+      <w:numFmt w:val="lowerRoman"/>
+      <w:lvlText w:val="%6."/>
+      <w:lvlJc w:val="right"/>
+      <w:pPr>
+        <w:ind w:left="4320" w:hanging="180"/>
+      </w:pPr>
+    </w:lvl>
+    <w:lvl w:ilvl="6" w:tplc="1009000F" w:tentative="1">
+      <w:start w:val="1"/>
+      <w:numFmt w:val="decimal"/>
+      <w:lvlText w:val="%7."/>
+      <w:lvlJc w:val="left"/>
+      <w:pPr>
+        <w:ind w:left="5040" w:hanging="360"/>
+      </w:pPr>
+    </w:lvl>
+    <w:lvl w:ilvl="7" w:tplc="10090019" w:tentative="1">
+      <w:start w:val="1"/>
+      <w:numFmt w:val="lowerLetter"/>
+      <w:lvlText w:val="%8."/>
+      <w:lvlJc w:val="left"/>
+      <w:pPr>
+        <w:ind w:left="5760" w:hanging="360"/>
+      </w:pPr>
+    </w:lvl>
+    <w:lvl w:ilvl="8" w:tplc="1009001B" w:tentative="1">
+      <w:start w:val="1"/>
+      <w:numFmt w:val="lowerRoman"/>
+      <w:lvlText w:val="%9."/>
+      <w:lvlJc w:val="right"/>
+      <w:pPr>
+        <w:ind w:left="6480" w:hanging="180"/>
+      </w:pPr>
+    </w:lvl>
+  </w:abstractNum>
+  <w:abstractNum w:abstractNumId="2">
     <w:nsid w:val="08BD5857"/>
     <w:multiLevelType w:val="multilevel"/>
     <w:tmpl w:val="7D3C0E6A"/>
@@ -8121,7 +10317,120 @@
       </w:rPr>
     </w:lvl>
   </w:abstractNum>
-  <w:abstractNum w:abstractNumId="2">
+  <w:abstractNum w:abstractNumId="3">
+    <w:nsid w:val="093A333E"/>
+    <w:multiLevelType w:val="multilevel"/>
+    <w:tmpl w:val="20640772"/>
+    <w:lvl w:ilvl="0">
+      <w:start w:val="1"/>
+      <w:numFmt w:val="decimal"/>
+      <w:lvlText w:val="%1."/>
+      <w:lvlJc w:val="left"/>
+      <w:pPr>
+        <w:tabs>
+          <w:tab w:val="num" w:pos="720"/>
+        </w:tabs>
+        <w:ind w:left="720" w:hanging="360"/>
+      </w:pPr>
+    </w:lvl>
+    <w:lvl w:ilvl="1" w:tentative="1">
+      <w:start w:val="1"/>
+      <w:numFmt w:val="decimal"/>
+      <w:lvlText w:val="%2."/>
+      <w:lvlJc w:val="left"/>
+      <w:pPr>
+        <w:tabs>
+          <w:tab w:val="num" w:pos="1440"/>
+        </w:tabs>
+        <w:ind w:left="1440" w:hanging="360"/>
+      </w:pPr>
+    </w:lvl>
+    <w:lvl w:ilvl="2" w:tentative="1">
+      <w:start w:val="1"/>
+      <w:numFmt w:val="decimal"/>
+      <w:lvlText w:val="%3."/>
+      <w:lvlJc w:val="left"/>
+      <w:pPr>
+        <w:tabs>
+          <w:tab w:val="num" w:pos="2160"/>
+        </w:tabs>
+        <w:ind w:left="2160" w:hanging="360"/>
+      </w:pPr>
+    </w:lvl>
+    <w:lvl w:ilvl="3" w:tentative="1">
+      <w:start w:val="1"/>
+      <w:numFmt w:val="decimal"/>
+      <w:lvlText w:val="%4."/>
+      <w:lvlJc w:val="left"/>
+      <w:pPr>
+        <w:tabs>
+          <w:tab w:val="num" w:pos="2880"/>
+        </w:tabs>
+        <w:ind w:left="2880" w:hanging="360"/>
+      </w:pPr>
+    </w:lvl>
+    <w:lvl w:ilvl="4" w:tentative="1">
+      <w:start w:val="1"/>
+      <w:numFmt w:val="decimal"/>
+      <w:lvlText w:val="%5."/>
+      <w:lvlJc w:val="left"/>
+      <w:pPr>
+        <w:tabs>
+          <w:tab w:val="num" w:pos="3600"/>
+        </w:tabs>
+        <w:ind w:left="3600" w:hanging="360"/>
+      </w:pPr>
+    </w:lvl>
+    <w:lvl w:ilvl="5" w:tentative="1">
+      <w:start w:val="1"/>
+      <w:numFmt w:val="decimal"/>
+      <w:lvlText w:val="%6."/>
+      <w:lvlJc w:val="left"/>
+      <w:pPr>
+        <w:tabs>
+          <w:tab w:val="num" w:pos="4320"/>
+        </w:tabs>
+        <w:ind w:left="4320" w:hanging="360"/>
+      </w:pPr>
+    </w:lvl>
+    <w:lvl w:ilvl="6" w:tentative="1">
+      <w:start w:val="1"/>
+      <w:numFmt w:val="decimal"/>
+      <w:lvlText w:val="%7."/>
+      <w:lvlJc w:val="left"/>
+      <w:pPr>
+        <w:tabs>
+          <w:tab w:val="num" w:pos="5040"/>
+        </w:tabs>
+        <w:ind w:left="5040" w:hanging="360"/>
+      </w:pPr>
+    </w:lvl>
+    <w:lvl w:ilvl="7" w:tentative="1">
+      <w:start w:val="1"/>
+      <w:numFmt w:val="decimal"/>
+      <w:lvlText w:val="%8."/>
+      <w:lvlJc w:val="left"/>
+      <w:pPr>
+        <w:tabs>
+          <w:tab w:val="num" w:pos="5760"/>
+        </w:tabs>
+        <w:ind w:left="5760" w:hanging="360"/>
+      </w:pPr>
+    </w:lvl>
+    <w:lvl w:ilvl="8" w:tentative="1">
+      <w:start w:val="1"/>
+      <w:numFmt w:val="decimal"/>
+      <w:lvlText w:val="%9."/>
+      <w:lvlJc w:val="left"/>
+      <w:pPr>
+        <w:tabs>
+          <w:tab w:val="num" w:pos="6480"/>
+        </w:tabs>
+        <w:ind w:left="6480" w:hanging="360"/>
+      </w:pPr>
+    </w:lvl>
+  </w:abstractNum>
+  <w:abstractNum w:abstractNumId="4">
     <w:nsid w:val="0A051A2F"/>
     <w:multiLevelType w:val="hybridMultilevel"/>
     <w:tmpl w:val="FE90A1AE"/>
@@ -8210,7 +10519,7 @@
       </w:pPr>
     </w:lvl>
   </w:abstractNum>
-  <w:abstractNum w:abstractNumId="3">
+  <w:abstractNum w:abstractNumId="5">
     <w:nsid w:val="0E4A5794"/>
     <w:multiLevelType w:val="hybridMultilevel"/>
     <w:tmpl w:val="FB022850"/>
@@ -8299,7 +10608,120 @@
       </w:pPr>
     </w:lvl>
   </w:abstractNum>
-  <w:abstractNum w:abstractNumId="4">
+  <w:abstractNum w:abstractNumId="6">
+    <w:nsid w:val="192270A0"/>
+    <w:multiLevelType w:val="multilevel"/>
+    <w:tmpl w:val="F1F4CD36"/>
+    <w:lvl w:ilvl="0">
+      <w:start w:val="1"/>
+      <w:numFmt w:val="decimal"/>
+      <w:lvlText w:val="%1."/>
+      <w:lvlJc w:val="left"/>
+      <w:pPr>
+        <w:tabs>
+          <w:tab w:val="num" w:pos="720"/>
+        </w:tabs>
+        <w:ind w:left="720" w:hanging="360"/>
+      </w:pPr>
+    </w:lvl>
+    <w:lvl w:ilvl="1" w:tentative="1">
+      <w:start w:val="1"/>
+      <w:numFmt w:val="decimal"/>
+      <w:lvlText w:val="%2."/>
+      <w:lvlJc w:val="left"/>
+      <w:pPr>
+        <w:tabs>
+          <w:tab w:val="num" w:pos="1440"/>
+        </w:tabs>
+        <w:ind w:left="1440" w:hanging="360"/>
+      </w:pPr>
+    </w:lvl>
+    <w:lvl w:ilvl="2" w:tentative="1">
+      <w:start w:val="1"/>
+      <w:numFmt w:val="decimal"/>
+      <w:lvlText w:val="%3."/>
+      <w:lvlJc w:val="left"/>
+      <w:pPr>
+        <w:tabs>
+          <w:tab w:val="num" w:pos="2160"/>
+        </w:tabs>
+        <w:ind w:left="2160" w:hanging="360"/>
+      </w:pPr>
+    </w:lvl>
+    <w:lvl w:ilvl="3" w:tentative="1">
+      <w:start w:val="1"/>
+      <w:numFmt w:val="decimal"/>
+      <w:lvlText w:val="%4."/>
+      <w:lvlJc w:val="left"/>
+      <w:pPr>
+        <w:tabs>
+          <w:tab w:val="num" w:pos="2880"/>
+        </w:tabs>
+        <w:ind w:left="2880" w:hanging="360"/>
+      </w:pPr>
+    </w:lvl>
+    <w:lvl w:ilvl="4" w:tentative="1">
+      <w:start w:val="1"/>
+      <w:numFmt w:val="decimal"/>
+      <w:lvlText w:val="%5."/>
+      <w:lvlJc w:val="left"/>
+      <w:pPr>
+        <w:tabs>
+          <w:tab w:val="num" w:pos="3600"/>
+        </w:tabs>
+        <w:ind w:left="3600" w:hanging="360"/>
+      </w:pPr>
+    </w:lvl>
+    <w:lvl w:ilvl="5" w:tentative="1">
+      <w:start w:val="1"/>
+      <w:numFmt w:val="decimal"/>
+      <w:lvlText w:val="%6."/>
+      <w:lvlJc w:val="left"/>
+      <w:pPr>
+        <w:tabs>
+          <w:tab w:val="num" w:pos="4320"/>
+        </w:tabs>
+        <w:ind w:left="4320" w:hanging="360"/>
+      </w:pPr>
+    </w:lvl>
+    <w:lvl w:ilvl="6" w:tentative="1">
+      <w:start w:val="1"/>
+      <w:numFmt w:val="decimal"/>
+      <w:lvlText w:val="%7."/>
+      <w:lvlJc w:val="left"/>
+      <w:pPr>
+        <w:tabs>
+          <w:tab w:val="num" w:pos="5040"/>
+        </w:tabs>
+        <w:ind w:left="5040" w:hanging="360"/>
+      </w:pPr>
+    </w:lvl>
+    <w:lvl w:ilvl="7" w:tentative="1">
+      <w:start w:val="1"/>
+      <w:numFmt w:val="decimal"/>
+      <w:lvlText w:val="%8."/>
+      <w:lvlJc w:val="left"/>
+      <w:pPr>
+        <w:tabs>
+          <w:tab w:val="num" w:pos="5760"/>
+        </w:tabs>
+        <w:ind w:left="5760" w:hanging="360"/>
+      </w:pPr>
+    </w:lvl>
+    <w:lvl w:ilvl="8" w:tentative="1">
+      <w:start w:val="1"/>
+      <w:numFmt w:val="decimal"/>
+      <w:lvlText w:val="%9."/>
+      <w:lvlJc w:val="left"/>
+      <w:pPr>
+        <w:tabs>
+          <w:tab w:val="num" w:pos="6480"/>
+        </w:tabs>
+        <w:ind w:left="6480" w:hanging="360"/>
+      </w:pPr>
+    </w:lvl>
+  </w:abstractNum>
+  <w:abstractNum w:abstractNumId="7">
     <w:nsid w:val="1B7058FA"/>
     <w:multiLevelType w:val="hybridMultilevel"/>
     <w:tmpl w:val="9A5E7B60"/>
@@ -8388,7 +10810,206 @@
       </w:pPr>
     </w:lvl>
   </w:abstractNum>
-  <w:abstractNum w:abstractNumId="5">
+  <w:abstractNum w:abstractNumId="8">
+    <w:nsid w:val="1E167C4E"/>
+    <w:multiLevelType w:val="multilevel"/>
+    <w:tmpl w:val="1B26DBEC"/>
+    <w:lvl w:ilvl="0">
+      <w:start w:val="1"/>
+      <w:numFmt w:val="decimal"/>
+      <w:lvlText w:val="%1."/>
+      <w:lvlJc w:val="left"/>
+      <w:pPr>
+        <w:tabs>
+          <w:tab w:val="num" w:pos="720"/>
+        </w:tabs>
+        <w:ind w:left="720" w:hanging="360"/>
+      </w:pPr>
+    </w:lvl>
+    <w:lvl w:ilvl="1" w:tentative="1">
+      <w:start w:val="1"/>
+      <w:numFmt w:val="decimal"/>
+      <w:lvlText w:val="%2."/>
+      <w:lvlJc w:val="left"/>
+      <w:pPr>
+        <w:tabs>
+          <w:tab w:val="num" w:pos="1440"/>
+        </w:tabs>
+        <w:ind w:left="1440" w:hanging="360"/>
+      </w:pPr>
+    </w:lvl>
+    <w:lvl w:ilvl="2" w:tentative="1">
+      <w:start w:val="1"/>
+      <w:numFmt w:val="decimal"/>
+      <w:lvlText w:val="%3."/>
+      <w:lvlJc w:val="left"/>
+      <w:pPr>
+        <w:tabs>
+          <w:tab w:val="num" w:pos="2160"/>
+        </w:tabs>
+        <w:ind w:left="2160" w:hanging="360"/>
+      </w:pPr>
+    </w:lvl>
+    <w:lvl w:ilvl="3" w:tentative="1">
+      <w:start w:val="1"/>
+      <w:numFmt w:val="decimal"/>
+      <w:lvlText w:val="%4."/>
+      <w:lvlJc w:val="left"/>
+      <w:pPr>
+        <w:tabs>
+          <w:tab w:val="num" w:pos="2880"/>
+        </w:tabs>
+        <w:ind w:left="2880" w:hanging="360"/>
+      </w:pPr>
+    </w:lvl>
+    <w:lvl w:ilvl="4" w:tentative="1">
+      <w:start w:val="1"/>
+      <w:numFmt w:val="decimal"/>
+      <w:lvlText w:val="%5."/>
+      <w:lvlJc w:val="left"/>
+      <w:pPr>
+        <w:tabs>
+          <w:tab w:val="num" w:pos="3600"/>
+        </w:tabs>
+        <w:ind w:left="3600" w:hanging="360"/>
+      </w:pPr>
+    </w:lvl>
+    <w:lvl w:ilvl="5" w:tentative="1">
+      <w:start w:val="1"/>
+      <w:numFmt w:val="decimal"/>
+      <w:lvlText w:val="%6."/>
+      <w:lvlJc w:val="left"/>
+      <w:pPr>
+        <w:tabs>
+          <w:tab w:val="num" w:pos="4320"/>
+        </w:tabs>
+        <w:ind w:left="4320" w:hanging="360"/>
+      </w:pPr>
+    </w:lvl>
+    <w:lvl w:ilvl="6" w:tentative="1">
+      <w:start w:val="1"/>
+      <w:numFmt w:val="decimal"/>
+      <w:lvlText w:val="%7."/>
+      <w:lvlJc w:val="left"/>
+      <w:pPr>
+        <w:tabs>
+          <w:tab w:val="num" w:pos="5040"/>
+        </w:tabs>
+        <w:ind w:left="5040" w:hanging="360"/>
+      </w:pPr>
+    </w:lvl>
+    <w:lvl w:ilvl="7" w:tentative="1">
+      <w:start w:val="1"/>
+      <w:numFmt w:val="decimal"/>
+      <w:lvlText w:val="%8."/>
+      <w:lvlJc w:val="left"/>
+      <w:pPr>
+        <w:tabs>
+          <w:tab w:val="num" w:pos="5760"/>
+        </w:tabs>
+        <w:ind w:left="5760" w:hanging="360"/>
+      </w:pPr>
+    </w:lvl>
+    <w:lvl w:ilvl="8" w:tentative="1">
+      <w:start w:val="1"/>
+      <w:numFmt w:val="decimal"/>
+      <w:lvlText w:val="%9."/>
+      <w:lvlJc w:val="left"/>
+      <w:pPr>
+        <w:tabs>
+          <w:tab w:val="num" w:pos="6480"/>
+        </w:tabs>
+        <w:ind w:left="6480" w:hanging="360"/>
+      </w:pPr>
+    </w:lvl>
+  </w:abstractNum>
+  <w:abstractNum w:abstractNumId="9">
+    <w:nsid w:val="230B0544"/>
+    <w:multiLevelType w:val="hybridMultilevel"/>
+    <w:tmpl w:val="3F9CCCCE"/>
+    <w:lvl w:ilvl="0" w:tplc="1009000F">
+      <w:start w:val="1"/>
+      <w:numFmt w:val="decimal"/>
+      <w:lvlText w:val="%1."/>
+      <w:lvlJc w:val="left"/>
+      <w:pPr>
+        <w:ind w:left="720" w:hanging="360"/>
+      </w:pPr>
+    </w:lvl>
+    <w:lvl w:ilvl="1" w:tplc="10090019" w:tentative="1">
+      <w:start w:val="1"/>
+      <w:numFmt w:val="lowerLetter"/>
+      <w:lvlText w:val="%2."/>
+      <w:lvlJc w:val="left"/>
+      <w:pPr>
+        <w:ind w:left="1440" w:hanging="360"/>
+      </w:pPr>
+    </w:lvl>
+    <w:lvl w:ilvl="2" w:tplc="1009001B" w:tentative="1">
+      <w:start w:val="1"/>
+      <w:numFmt w:val="lowerRoman"/>
+      <w:lvlText w:val="%3."/>
+      <w:lvlJc w:val="right"/>
+      <w:pPr>
+        <w:ind w:left="2160" w:hanging="180"/>
+      </w:pPr>
+    </w:lvl>
+    <w:lvl w:ilvl="3" w:tplc="1009000F" w:tentative="1">
+      <w:start w:val="1"/>
+      <w:numFmt w:val="decimal"/>
+      <w:lvlText w:val="%4."/>
+      <w:lvlJc w:val="left"/>
+      <w:pPr>
+        <w:ind w:left="2880" w:hanging="360"/>
+      </w:pPr>
+    </w:lvl>
+    <w:lvl w:ilvl="4" w:tplc="10090019" w:tentative="1">
+      <w:start w:val="1"/>
+      <w:numFmt w:val="lowerLetter"/>
+      <w:lvlText w:val="%5."/>
+      <w:lvlJc w:val="left"/>
+      <w:pPr>
+        <w:ind w:left="3600" w:hanging="360"/>
+      </w:pPr>
+    </w:lvl>
+    <w:lvl w:ilvl="5" w:tplc="1009001B" w:tentative="1">
+      <w:start w:val="1"/>
+      <w:numFmt w:val="lowerRoman"/>
+      <w:lvlText w:val="%6."/>
+      <w:lvlJc w:val="right"/>
+      <w:pPr>
+        <w:ind w:left="4320" w:hanging="180"/>
+      </w:pPr>
+    </w:lvl>
+    <w:lvl w:ilvl="6" w:tplc="1009000F" w:tentative="1">
+      <w:start w:val="1"/>
+      <w:numFmt w:val="decimal"/>
+      <w:lvlText w:val="%7."/>
+      <w:lvlJc w:val="left"/>
+      <w:pPr>
+        <w:ind w:left="5040" w:hanging="360"/>
+      </w:pPr>
+    </w:lvl>
+    <w:lvl w:ilvl="7" w:tplc="10090019" w:tentative="1">
+      <w:start w:val="1"/>
+      <w:numFmt w:val="lowerLetter"/>
+      <w:lvlText w:val="%8."/>
+      <w:lvlJc w:val="left"/>
+      <w:pPr>
+        <w:ind w:left="5760" w:hanging="360"/>
+      </w:pPr>
+    </w:lvl>
+    <w:lvl w:ilvl="8" w:tplc="1009001B" w:tentative="1">
+      <w:start w:val="1"/>
+      <w:numFmt w:val="lowerRoman"/>
+      <w:lvlText w:val="%9."/>
+      <w:lvlJc w:val="right"/>
+      <w:pPr>
+        <w:ind w:left="6480" w:hanging="180"/>
+      </w:pPr>
+    </w:lvl>
+  </w:abstractNum>
+  <w:abstractNum w:abstractNumId="10">
     <w:nsid w:val="236813B1"/>
     <w:multiLevelType w:val="multilevel"/>
     <w:tmpl w:val="25B859C0"/>
@@ -8501,7 +11122,120 @@
       </w:rPr>
     </w:lvl>
   </w:abstractNum>
-  <w:abstractNum w:abstractNumId="6">
+  <w:abstractNum w:abstractNumId="11">
+    <w:nsid w:val="23830636"/>
+    <w:multiLevelType w:val="multilevel"/>
+    <w:tmpl w:val="04C20690"/>
+    <w:lvl w:ilvl="0">
+      <w:start w:val="1"/>
+      <w:numFmt w:val="decimal"/>
+      <w:lvlText w:val="%1."/>
+      <w:lvlJc w:val="left"/>
+      <w:pPr>
+        <w:tabs>
+          <w:tab w:val="num" w:pos="720"/>
+        </w:tabs>
+        <w:ind w:left="720" w:hanging="360"/>
+      </w:pPr>
+    </w:lvl>
+    <w:lvl w:ilvl="1" w:tentative="1">
+      <w:start w:val="1"/>
+      <w:numFmt w:val="decimal"/>
+      <w:lvlText w:val="%2."/>
+      <w:lvlJc w:val="left"/>
+      <w:pPr>
+        <w:tabs>
+          <w:tab w:val="num" w:pos="1440"/>
+        </w:tabs>
+        <w:ind w:left="1440" w:hanging="360"/>
+      </w:pPr>
+    </w:lvl>
+    <w:lvl w:ilvl="2" w:tentative="1">
+      <w:start w:val="1"/>
+      <w:numFmt w:val="decimal"/>
+      <w:lvlText w:val="%3."/>
+      <w:lvlJc w:val="left"/>
+      <w:pPr>
+        <w:tabs>
+          <w:tab w:val="num" w:pos="2160"/>
+        </w:tabs>
+        <w:ind w:left="2160" w:hanging="360"/>
+      </w:pPr>
+    </w:lvl>
+    <w:lvl w:ilvl="3" w:tentative="1">
+      <w:start w:val="1"/>
+      <w:numFmt w:val="decimal"/>
+      <w:lvlText w:val="%4."/>
+      <w:lvlJc w:val="left"/>
+      <w:pPr>
+        <w:tabs>
+          <w:tab w:val="num" w:pos="2880"/>
+        </w:tabs>
+        <w:ind w:left="2880" w:hanging="360"/>
+      </w:pPr>
+    </w:lvl>
+    <w:lvl w:ilvl="4" w:tentative="1">
+      <w:start w:val="1"/>
+      <w:numFmt w:val="decimal"/>
+      <w:lvlText w:val="%5."/>
+      <w:lvlJc w:val="left"/>
+      <w:pPr>
+        <w:tabs>
+          <w:tab w:val="num" w:pos="3600"/>
+        </w:tabs>
+        <w:ind w:left="3600" w:hanging="360"/>
+      </w:pPr>
+    </w:lvl>
+    <w:lvl w:ilvl="5" w:tentative="1">
+      <w:start w:val="1"/>
+      <w:numFmt w:val="decimal"/>
+      <w:lvlText w:val="%6."/>
+      <w:lvlJc w:val="left"/>
+      <w:pPr>
+        <w:tabs>
+          <w:tab w:val="num" w:pos="4320"/>
+        </w:tabs>
+        <w:ind w:left="4320" w:hanging="360"/>
+      </w:pPr>
+    </w:lvl>
+    <w:lvl w:ilvl="6" w:tentative="1">
+      <w:start w:val="1"/>
+      <w:numFmt w:val="decimal"/>
+      <w:lvlText w:val="%7."/>
+      <w:lvlJc w:val="left"/>
+      <w:pPr>
+        <w:tabs>
+          <w:tab w:val="num" w:pos="5040"/>
+        </w:tabs>
+        <w:ind w:left="5040" w:hanging="360"/>
+      </w:pPr>
+    </w:lvl>
+    <w:lvl w:ilvl="7" w:tentative="1">
+      <w:start w:val="1"/>
+      <w:numFmt w:val="decimal"/>
+      <w:lvlText w:val="%8."/>
+      <w:lvlJc w:val="left"/>
+      <w:pPr>
+        <w:tabs>
+          <w:tab w:val="num" w:pos="5760"/>
+        </w:tabs>
+        <w:ind w:left="5760" w:hanging="360"/>
+      </w:pPr>
+    </w:lvl>
+    <w:lvl w:ilvl="8" w:tentative="1">
+      <w:start w:val="1"/>
+      <w:numFmt w:val="decimal"/>
+      <w:lvlText w:val="%9."/>
+      <w:lvlJc w:val="left"/>
+      <w:pPr>
+        <w:tabs>
+          <w:tab w:val="num" w:pos="6480"/>
+        </w:tabs>
+        <w:ind w:left="6480" w:hanging="360"/>
+      </w:pPr>
+    </w:lvl>
+  </w:abstractNum>
+  <w:abstractNum w:abstractNumId="12">
     <w:nsid w:val="2EC506EC"/>
     <w:multiLevelType w:val="hybridMultilevel"/>
     <w:tmpl w:val="C700BD70"/>
@@ -8614,7 +11348,7 @@
       </w:rPr>
     </w:lvl>
   </w:abstractNum>
-  <w:abstractNum w:abstractNumId="7">
+  <w:abstractNum w:abstractNumId="13">
     <w:nsid w:val="37347A0D"/>
     <w:multiLevelType w:val="hybridMultilevel"/>
     <w:tmpl w:val="DBF293D8"/>
@@ -8706,7 +11440,120 @@
       </w:pPr>
     </w:lvl>
   </w:abstractNum>
-  <w:abstractNum w:abstractNumId="8">
+  <w:abstractNum w:abstractNumId="14">
+    <w:nsid w:val="37A3373C"/>
+    <w:multiLevelType w:val="multilevel"/>
+    <w:tmpl w:val="48F68618"/>
+    <w:lvl w:ilvl="0">
+      <w:start w:val="1"/>
+      <w:numFmt w:val="decimal"/>
+      <w:lvlText w:val="%1."/>
+      <w:lvlJc w:val="left"/>
+      <w:pPr>
+        <w:tabs>
+          <w:tab w:val="num" w:pos="720"/>
+        </w:tabs>
+        <w:ind w:left="720" w:hanging="360"/>
+      </w:pPr>
+    </w:lvl>
+    <w:lvl w:ilvl="1" w:tentative="1">
+      <w:start w:val="1"/>
+      <w:numFmt w:val="decimal"/>
+      <w:lvlText w:val="%2."/>
+      <w:lvlJc w:val="left"/>
+      <w:pPr>
+        <w:tabs>
+          <w:tab w:val="num" w:pos="1440"/>
+        </w:tabs>
+        <w:ind w:left="1440" w:hanging="360"/>
+      </w:pPr>
+    </w:lvl>
+    <w:lvl w:ilvl="2" w:tentative="1">
+      <w:start w:val="1"/>
+      <w:numFmt w:val="decimal"/>
+      <w:lvlText w:val="%3."/>
+      <w:lvlJc w:val="left"/>
+      <w:pPr>
+        <w:tabs>
+          <w:tab w:val="num" w:pos="2160"/>
+        </w:tabs>
+        <w:ind w:left="2160" w:hanging="360"/>
+      </w:pPr>
+    </w:lvl>
+    <w:lvl w:ilvl="3" w:tentative="1">
+      <w:start w:val="1"/>
+      <w:numFmt w:val="decimal"/>
+      <w:lvlText w:val="%4."/>
+      <w:lvlJc w:val="left"/>
+      <w:pPr>
+        <w:tabs>
+          <w:tab w:val="num" w:pos="2880"/>
+        </w:tabs>
+        <w:ind w:left="2880" w:hanging="360"/>
+      </w:pPr>
+    </w:lvl>
+    <w:lvl w:ilvl="4" w:tentative="1">
+      <w:start w:val="1"/>
+      <w:numFmt w:val="decimal"/>
+      <w:lvlText w:val="%5."/>
+      <w:lvlJc w:val="left"/>
+      <w:pPr>
+        <w:tabs>
+          <w:tab w:val="num" w:pos="3600"/>
+        </w:tabs>
+        <w:ind w:left="3600" w:hanging="360"/>
+      </w:pPr>
+    </w:lvl>
+    <w:lvl w:ilvl="5" w:tentative="1">
+      <w:start w:val="1"/>
+      <w:numFmt w:val="decimal"/>
+      <w:lvlText w:val="%6."/>
+      <w:lvlJc w:val="left"/>
+      <w:pPr>
+        <w:tabs>
+          <w:tab w:val="num" w:pos="4320"/>
+        </w:tabs>
+        <w:ind w:left="4320" w:hanging="360"/>
+      </w:pPr>
+    </w:lvl>
+    <w:lvl w:ilvl="6" w:tentative="1">
+      <w:start w:val="1"/>
+      <w:numFmt w:val="decimal"/>
+      <w:lvlText w:val="%7."/>
+      <w:lvlJc w:val="left"/>
+      <w:pPr>
+        <w:tabs>
+          <w:tab w:val="num" w:pos="5040"/>
+        </w:tabs>
+        <w:ind w:left="5040" w:hanging="360"/>
+      </w:pPr>
+    </w:lvl>
+    <w:lvl w:ilvl="7" w:tentative="1">
+      <w:start w:val="1"/>
+      <w:numFmt w:val="decimal"/>
+      <w:lvlText w:val="%8."/>
+      <w:lvlJc w:val="left"/>
+      <w:pPr>
+        <w:tabs>
+          <w:tab w:val="num" w:pos="5760"/>
+        </w:tabs>
+        <w:ind w:left="5760" w:hanging="360"/>
+      </w:pPr>
+    </w:lvl>
+    <w:lvl w:ilvl="8" w:tentative="1">
+      <w:start w:val="1"/>
+      <w:numFmt w:val="decimal"/>
+      <w:lvlText w:val="%9."/>
+      <w:lvlJc w:val="left"/>
+      <w:pPr>
+        <w:tabs>
+          <w:tab w:val="num" w:pos="6480"/>
+        </w:tabs>
+        <w:ind w:left="6480" w:hanging="360"/>
+      </w:pPr>
+    </w:lvl>
+  </w:abstractNum>
+  <w:abstractNum w:abstractNumId="15">
     <w:nsid w:val="5695555B"/>
     <w:multiLevelType w:val="hybridMultilevel"/>
     <w:tmpl w:val="88CC8B4A"/>
@@ -8795,7 +11642,7 @@
       </w:pPr>
     </w:lvl>
   </w:abstractNum>
-  <w:abstractNum w:abstractNumId="9">
+  <w:abstractNum w:abstractNumId="16">
     <w:nsid w:val="57FA4F5F"/>
     <w:multiLevelType w:val="hybridMultilevel"/>
     <w:tmpl w:val="864C93FE"/>
@@ -8884,7 +11731,7 @@
       </w:pPr>
     </w:lvl>
   </w:abstractNum>
-  <w:abstractNum w:abstractNumId="10">
+  <w:abstractNum w:abstractNumId="17">
     <w:nsid w:val="5B521C03"/>
     <w:multiLevelType w:val="multilevel"/>
     <w:tmpl w:val="9DD68D9C"/>
@@ -8997,7 +11844,7 @@
       </w:rPr>
     </w:lvl>
   </w:abstractNum>
-  <w:abstractNum w:abstractNumId="11">
+  <w:abstractNum w:abstractNumId="18">
     <w:nsid w:val="5C032AA9"/>
     <w:multiLevelType w:val="multilevel"/>
     <w:tmpl w:val="B24232E6"/>
@@ -9110,7 +11957,120 @@
       </w:rPr>
     </w:lvl>
   </w:abstractNum>
-  <w:abstractNum w:abstractNumId="12">
+  <w:abstractNum w:abstractNumId="19">
+    <w:nsid w:val="67CB17B7"/>
+    <w:multiLevelType w:val="multilevel"/>
+    <w:tmpl w:val="1F3A44DE"/>
+    <w:lvl w:ilvl="0">
+      <w:start w:val="1"/>
+      <w:numFmt w:val="decimal"/>
+      <w:lvlText w:val="%1."/>
+      <w:lvlJc w:val="left"/>
+      <w:pPr>
+        <w:tabs>
+          <w:tab w:val="num" w:pos="720"/>
+        </w:tabs>
+        <w:ind w:left="720" w:hanging="360"/>
+      </w:pPr>
+    </w:lvl>
+    <w:lvl w:ilvl="1" w:tentative="1">
+      <w:start w:val="1"/>
+      <w:numFmt w:val="decimal"/>
+      <w:lvlText w:val="%2."/>
+      <w:lvlJc w:val="left"/>
+      <w:pPr>
+        <w:tabs>
+          <w:tab w:val="num" w:pos="1440"/>
+        </w:tabs>
+        <w:ind w:left="1440" w:hanging="360"/>
+      </w:pPr>
+    </w:lvl>
+    <w:lvl w:ilvl="2" w:tentative="1">
+      <w:start w:val="1"/>
+      <w:numFmt w:val="decimal"/>
+      <w:lvlText w:val="%3."/>
+      <w:lvlJc w:val="left"/>
+      <w:pPr>
+        <w:tabs>
+          <w:tab w:val="num" w:pos="2160"/>
+        </w:tabs>
+        <w:ind w:left="2160" w:hanging="360"/>
+      </w:pPr>
+    </w:lvl>
+    <w:lvl w:ilvl="3" w:tentative="1">
+      <w:start w:val="1"/>
+      <w:numFmt w:val="decimal"/>
+      <w:lvlText w:val="%4."/>
+      <w:lvlJc w:val="left"/>
+      <w:pPr>
+        <w:tabs>
+          <w:tab w:val="num" w:pos="2880"/>
+        </w:tabs>
+        <w:ind w:left="2880" w:hanging="360"/>
+      </w:pPr>
+    </w:lvl>
+    <w:lvl w:ilvl="4" w:tentative="1">
+      <w:start w:val="1"/>
+      <w:numFmt w:val="decimal"/>
+      <w:lvlText w:val="%5."/>
+      <w:lvlJc w:val="left"/>
+      <w:pPr>
+        <w:tabs>
+          <w:tab w:val="num" w:pos="3600"/>
+        </w:tabs>
+        <w:ind w:left="3600" w:hanging="360"/>
+      </w:pPr>
+    </w:lvl>
+    <w:lvl w:ilvl="5" w:tentative="1">
+      <w:start w:val="1"/>
+      <w:numFmt w:val="decimal"/>
+      <w:lvlText w:val="%6."/>
+      <w:lvlJc w:val="left"/>
+      <w:pPr>
+        <w:tabs>
+          <w:tab w:val="num" w:pos="4320"/>
+        </w:tabs>
+        <w:ind w:left="4320" w:hanging="360"/>
+      </w:pPr>
+    </w:lvl>
+    <w:lvl w:ilvl="6" w:tentative="1">
+      <w:start w:val="1"/>
+      <w:numFmt w:val="decimal"/>
+      <w:lvlText w:val="%7."/>
+      <w:lvlJc w:val="left"/>
+      <w:pPr>
+        <w:tabs>
+          <w:tab w:val="num" w:pos="5040"/>
+        </w:tabs>
+        <w:ind w:left="5040" w:hanging="360"/>
+      </w:pPr>
+    </w:lvl>
+    <w:lvl w:ilvl="7" w:tentative="1">
+      <w:start w:val="1"/>
+      <w:numFmt w:val="decimal"/>
+      <w:lvlText w:val="%8."/>
+      <w:lvlJc w:val="left"/>
+      <w:pPr>
+        <w:tabs>
+          <w:tab w:val="num" w:pos="5760"/>
+        </w:tabs>
+        <w:ind w:left="5760" w:hanging="360"/>
+      </w:pPr>
+    </w:lvl>
+    <w:lvl w:ilvl="8" w:tentative="1">
+      <w:start w:val="1"/>
+      <w:numFmt w:val="decimal"/>
+      <w:lvlText w:val="%9."/>
+      <w:lvlJc w:val="left"/>
+      <w:pPr>
+        <w:tabs>
+          <w:tab w:val="num" w:pos="6480"/>
+        </w:tabs>
+        <w:ind w:left="6480" w:hanging="360"/>
+      </w:pPr>
+    </w:lvl>
+  </w:abstractNum>
+  <w:abstractNum w:abstractNumId="20">
     <w:nsid w:val="698A3163"/>
     <w:multiLevelType w:val="hybridMultilevel"/>
     <w:tmpl w:val="078AA110"/>
@@ -9200,42 +12160,66 @@
     </w:lvl>
   </w:abstractNum>
   <w:num w:numId="1">
+    <w:abstractNumId w:val="17"/>
+  </w:num>
+  <w:num w:numId="2">
     <w:abstractNumId w:val="10"/>
   </w:num>
-  <w:num w:numId="2">
+  <w:num w:numId="3">
+    <w:abstractNumId w:val="18"/>
+  </w:num>
+  <w:num w:numId="4">
+    <w:abstractNumId w:val="2"/>
+  </w:num>
+  <w:num w:numId="5">
+    <w:abstractNumId w:val="20"/>
+  </w:num>
+  <w:num w:numId="6">
+    <w:abstractNumId w:val="13"/>
+  </w:num>
+  <w:num w:numId="7">
+    <w:abstractNumId w:val="7"/>
+  </w:num>
+  <w:num w:numId="8">
     <w:abstractNumId w:val="5"/>
   </w:num>
-  <w:num w:numId="3">
-    <w:abstractNumId w:val="11"/>
-  </w:num>
-  <w:num w:numId="4">
-    <w:abstractNumId w:val="1"/>
-  </w:num>
-  <w:num w:numId="5">
-    <w:abstractNumId w:val="12"/>
-  </w:num>
-  <w:num w:numId="6">
-    <w:abstractNumId w:val="7"/>
-  </w:num>
-  <w:num w:numId="7">
-    <w:abstractNumId w:val="4"/>
-  </w:num>
-  <w:num w:numId="8">
-    <w:abstractNumId w:val="3"/>
-  </w:num>
   <w:num w:numId="9">
-    <w:abstractNumId w:val="9"/>
+    <w:abstractNumId w:val="16"/>
   </w:num>
   <w:num w:numId="10">
-    <w:abstractNumId w:val="2"/>
+    <w:abstractNumId w:val="4"/>
   </w:num>
   <w:num w:numId="11">
     <w:abstractNumId w:val="0"/>
   </w:num>
   <w:num w:numId="12">
+    <w:abstractNumId w:val="15"/>
+  </w:num>
+  <w:num w:numId="13">
+    <w:abstractNumId w:val="12"/>
+  </w:num>
+  <w:num w:numId="14">
+    <w:abstractNumId w:val="9"/>
+  </w:num>
+  <w:num w:numId="15">
+    <w:abstractNumId w:val="1"/>
+  </w:num>
+  <w:num w:numId="16">
+    <w:abstractNumId w:val="19"/>
+  </w:num>
+  <w:num w:numId="17">
+    <w:abstractNumId w:val="3"/>
+  </w:num>
+  <w:num w:numId="18">
+    <w:abstractNumId w:val="11"/>
+  </w:num>
+  <w:num w:numId="19">
+    <w:abstractNumId w:val="14"/>
+  </w:num>
+  <w:num w:numId="20">
     <w:abstractNumId w:val="8"/>
   </w:num>
-  <w:num w:numId="13">
+  <w:num w:numId="21">
     <w:abstractNumId w:val="6"/>
   </w:num>
 </w:numbering>
@@ -9693,6 +12677,23 @@
       <w:u w:val="single"/>
     </w:rPr>
   </w:style>
+  <w:style w:type="paragraph" w:styleId="NormalWeb">
+    <w:name w:val="Normal (Web)"/>
+    <w:basedOn w:val="Normal"/>
+    <w:uiPriority w:val="99"/>
+    <w:semiHidden/>
+    <w:unhideWhenUsed/>
+    <w:rsid w:val="00127BC8"/>
+    <w:pPr>
+      <w:spacing w:before="100" w:beforeAutospacing="1" w:after="100" w:afterAutospacing="1" w:line="240" w:lineRule="auto"/>
+    </w:pPr>
+    <w:rPr>
+      <w:rFonts w:ascii="Times New Roman" w:eastAsia="Times New Roman" w:hAnsi="Times New Roman" w:cs="Times New Roman"/>
+      <w:color w:val="auto"/>
+      <w:sz w:val="24"/>
+      <w:szCs w:val="24"/>
+    </w:rPr>
+  </w:style>
 </w:styles>
 </file>
 
@@ -10148,6 +13149,23 @@
       <w:u w:val="single"/>
     </w:rPr>
   </w:style>
+  <w:style w:type="paragraph" w:styleId="NormalWeb">
+    <w:name w:val="Normal (Web)"/>
+    <w:basedOn w:val="Normal"/>
+    <w:uiPriority w:val="99"/>
+    <w:semiHidden/>
+    <w:unhideWhenUsed/>
+    <w:rsid w:val="00127BC8"/>
+    <w:pPr>
+      <w:spacing w:before="100" w:beforeAutospacing="1" w:after="100" w:afterAutospacing="1" w:line="240" w:lineRule="auto"/>
+    </w:pPr>
+    <w:rPr>
+      <w:rFonts w:ascii="Times New Roman" w:eastAsia="Times New Roman" w:hAnsi="Times New Roman" w:cs="Times New Roman"/>
+      <w:color w:val="auto"/>
+      <w:sz w:val="24"/>
+      <w:szCs w:val="24"/>
+    </w:rPr>
+  </w:style>
 </w:styles>
 </file>
 
@@ -10441,7 +13459,7 @@
 </file>
 
 <file path=customXml/itemProps1.xml><?xml version="1.0" encoding="utf-8"?>
-<ds:datastoreItem xmlns:ds="http://schemas.openxmlformats.org/officeDocument/2006/customXml" ds:itemID="{7EFC9EA6-66DB-4AB9-BE11-A2D2180DF693}">
+<ds:datastoreItem xmlns:ds="http://schemas.openxmlformats.org/officeDocument/2006/customXml" ds:itemID="{026F66C6-C5C6-4650-883A-474E5A6BA5BC}">
   <ds:schemaRefs>
     <ds:schemaRef ds:uri="http://schemas.openxmlformats.org/officeDocument/2006/bibliography"/>
   </ds:schemaRefs>

</xml_diff>